<commit_message>
added border radius to pages
</commit_message>
<xml_diff>
--- a/CSC400FINALREPORT.docx
+++ b/CSC400FINALREPORT.docx
@@ -34,7 +34,10 @@
     <w:sdt>
       <w:sdtPr>
         <w:rPr>
-          <w:rFonts w:ascii="Times New Roman" w:hAnsi="Times New Roman" w:cs="Times New Roman"/>
+          <w:rFonts w:ascii="Times New Roman" w:eastAsiaTheme="minorHAnsi" w:hAnsi="Times New Roman" w:cs="Times New Roman"/>
+          <w:b w:val="0"/>
+          <w:bCs w:val="0"/>
+          <w:color w:val="auto"/>
           <w:sz w:val="24"/>
           <w:szCs w:val="24"/>
         </w:rPr>
@@ -46,9 +49,7 @@
       </w:sdtPr>
       <w:sdtEndPr>
         <w:rPr>
-          <w:rFonts w:eastAsiaTheme="minorHAnsi"/>
           <w:noProof/>
-          <w:color w:val="auto"/>
         </w:rPr>
       </w:sdtEndPr>
       <w:sdtContent>
@@ -2277,17 +2278,28 @@
         </w:p>
       </w:sdtContent>
     </w:sdt>
-    <w:p>
-      <w:r>
-        <w:br w:type="page"/>
-      </w:r>
-    </w:p>
     <w:p/>
-    <w:p>
-      <w:pPr>
-        <w:spacing w:line="480" w:lineRule="auto"/>
-      </w:pPr>
-    </w:p>
+    <w:p/>
+    <w:p>
+      <w:r>
+        <w:rPr>
+          <w:rFonts w:ascii="Times New Roman" w:hAnsi="Times New Roman" w:cs="Times New Roman"/>
+          <w:b/>
+          <w:bCs/>
+        </w:rPr>
+        <w:lastRenderedPageBreak/>
+        <w:t xml:space="preserve">Section I: </w:t>
+      </w:r>
+      <w:r>
+        <w:rPr>
+          <w:rFonts w:ascii="Times New Roman" w:hAnsi="Times New Roman" w:cs="Times New Roman"/>
+          <w:b/>
+          <w:bCs/>
+        </w:rPr>
+        <w:t>Problem Statement</w:t>
+      </w:r>
+    </w:p>
+    <w:p/>
     <w:p>
       <w:pPr>
         <w:pStyle w:val="Heading2"/>
@@ -2301,17 +2313,12 @@
           <w:szCs w:val="24"/>
         </w:rPr>
       </w:pPr>
-      <w:r>
-        <w:rPr>
-          <w:rFonts w:ascii="Times New Roman" w:hAnsi="Times New Roman" w:cs="Times New Roman"/>
-          <w:color w:val="auto"/>
-          <w:sz w:val="24"/>
-          <w:szCs w:val="24"/>
-        </w:rPr>
-        <w:tab/>
-      </w:r>
       <w:bookmarkStart w:id="1" w:name="_Toc119429885"/>
-      <w:r>
+    </w:p>
+    <w:p>
+      <w:pPr>
+        <w:pStyle w:val="Heading2"/>
+        <w:spacing w:line="480" w:lineRule="auto"/>
         <w:rPr>
           <w:rFonts w:ascii="Times New Roman" w:hAnsi="Times New Roman" w:cs="Times New Roman"/>
           <w:b/>
@@ -2320,8 +2327,7 @@
           <w:sz w:val="24"/>
           <w:szCs w:val="24"/>
         </w:rPr>
-        <w:t xml:space="preserve">Objective </w:t>
-      </w:r>
+      </w:pPr>
       <w:r>
         <w:rPr>
           <w:rFonts w:ascii="Times New Roman" w:hAnsi="Times New Roman" w:cs="Times New Roman"/>
@@ -2331,9 +2337,202 @@
           <w:sz w:val="24"/>
           <w:szCs w:val="24"/>
         </w:rPr>
+        <w:t xml:space="preserve">Objective </w:t>
+      </w:r>
+      <w:r>
+        <w:rPr>
+          <w:rFonts w:ascii="Times New Roman" w:hAnsi="Times New Roman" w:cs="Times New Roman"/>
+          <w:b/>
+          <w:bCs/>
+          <w:color w:val="auto"/>
+          <w:sz w:val="24"/>
+          <w:szCs w:val="24"/>
+        </w:rPr>
         <w:t>&amp; Deliverable</w:t>
       </w:r>
       <w:bookmarkEnd w:id="1"/>
+    </w:p>
+    <w:p>
+      <w:pPr>
+        <w:spacing w:line="480" w:lineRule="auto"/>
+        <w:rPr>
+          <w:rStyle w:val="normaltextrun"/>
+          <w:rFonts w:ascii="Times New Roman" w:hAnsi="Times New Roman" w:cs="Times New Roman"/>
+          <w:color w:val="000000"/>
+          <w:shd w:val="clear" w:color="auto" w:fill="FFFFFF"/>
+        </w:rPr>
+      </w:pPr>
+      <w:r>
+        <w:rPr>
+          <w:rStyle w:val="normaltextrun"/>
+          <w:rFonts w:ascii="Times New Roman" w:hAnsi="Times New Roman" w:cs="Times New Roman"/>
+          <w:color w:val="000000"/>
+          <w:shd w:val="clear" w:color="auto" w:fill="FFFFFF"/>
+        </w:rPr>
+        <w:t xml:space="preserve">The </w:t>
+      </w:r>
+      <w:r>
+        <w:rPr>
+          <w:rStyle w:val="normaltextrun"/>
+          <w:rFonts w:ascii="Times New Roman" w:hAnsi="Times New Roman" w:cs="Times New Roman"/>
+          <w:color w:val="000000"/>
+          <w:shd w:val="clear" w:color="auto" w:fill="FFFFFF"/>
+        </w:rPr>
+        <w:t xml:space="preserve">SCSU campus covers </w:t>
+      </w:r>
+      <w:r>
+        <w:rPr>
+          <w:rStyle w:val="normaltextrun"/>
+          <w:rFonts w:ascii="Times New Roman" w:hAnsi="Times New Roman" w:cs="Times New Roman"/>
+          <w:color w:val="000000"/>
+          <w:shd w:val="clear" w:color="auto" w:fill="FFFFFF"/>
+        </w:rPr>
+        <w:t xml:space="preserve">about </w:t>
+      </w:r>
+      <w:r>
+        <w:rPr>
+          <w:rStyle w:val="normaltextrun"/>
+          <w:rFonts w:ascii="Times New Roman" w:hAnsi="Times New Roman" w:cs="Times New Roman"/>
+          <w:color w:val="000000"/>
+          <w:shd w:val="clear" w:color="auto" w:fill="FFFFFF"/>
+        </w:rPr>
+        <w:t xml:space="preserve">168 acres </w:t>
+      </w:r>
+      <w:r>
+        <w:rPr>
+          <w:rStyle w:val="normaltextrun"/>
+          <w:rFonts w:ascii="Times New Roman" w:hAnsi="Times New Roman" w:cs="Times New Roman"/>
+          <w:color w:val="000000"/>
+          <w:shd w:val="clear" w:color="auto" w:fill="FFFFFF"/>
+        </w:rPr>
+        <w:t xml:space="preserve">and has </w:t>
+      </w:r>
+      <w:r>
+        <w:rPr>
+          <w:rStyle w:val="normaltextrun"/>
+          <w:rFonts w:ascii="Times New Roman" w:hAnsi="Times New Roman" w:cs="Times New Roman"/>
+          <w:color w:val="000000"/>
+          <w:shd w:val="clear" w:color="auto" w:fill="FFFFFF"/>
+        </w:rPr>
+        <w:t>many buildings</w:t>
+      </w:r>
+      <w:r>
+        <w:rPr>
+          <w:rStyle w:val="normaltextrun"/>
+          <w:rFonts w:ascii="Times New Roman" w:hAnsi="Times New Roman" w:cs="Times New Roman"/>
+          <w:color w:val="000000"/>
+          <w:shd w:val="clear" w:color="auto" w:fill="FFFFFF"/>
+        </w:rPr>
+        <w:t xml:space="preserve">. One of the </w:t>
+      </w:r>
+      <w:r>
+        <w:rPr>
+          <w:rStyle w:val="normaltextrun"/>
+          <w:rFonts w:ascii="Times New Roman" w:hAnsi="Times New Roman" w:cs="Times New Roman"/>
+          <w:color w:val="000000"/>
+          <w:shd w:val="clear" w:color="auto" w:fill="FFFFFF"/>
+        </w:rPr>
+        <w:t xml:space="preserve">most important buildings is the Buley Library. </w:t>
+      </w:r>
+      <w:r>
+        <w:rPr>
+          <w:rStyle w:val="normaltextrun"/>
+          <w:rFonts w:ascii="Times New Roman" w:hAnsi="Times New Roman" w:cs="Times New Roman"/>
+          <w:color w:val="000000"/>
+          <w:shd w:val="clear" w:color="auto" w:fill="FFFFFF"/>
+        </w:rPr>
+        <w:t xml:space="preserve">A major problem that students encounter </w:t>
+      </w:r>
+      <w:r>
+        <w:rPr>
+          <w:rStyle w:val="normaltextrun"/>
+          <w:rFonts w:ascii="Times New Roman" w:hAnsi="Times New Roman" w:cs="Times New Roman"/>
+          <w:color w:val="000000"/>
+          <w:shd w:val="clear" w:color="auto" w:fill="FFFFFF"/>
+        </w:rPr>
+        <w:t xml:space="preserve">is locating various study room and departments in the </w:t>
+      </w:r>
+      <w:r>
+        <w:rPr>
+          <w:rStyle w:val="normaltextrun"/>
+          <w:rFonts w:ascii="Times New Roman" w:hAnsi="Times New Roman" w:cs="Times New Roman"/>
+          <w:color w:val="000000"/>
+          <w:shd w:val="clear" w:color="auto" w:fill="FFFFFF"/>
+        </w:rPr>
+        <w:t>library</w:t>
+      </w:r>
+      <w:r>
+        <w:rPr>
+          <w:rStyle w:val="normaltextrun"/>
+          <w:rFonts w:ascii="Times New Roman" w:hAnsi="Times New Roman" w:cs="Times New Roman"/>
+          <w:color w:val="000000"/>
+          <w:shd w:val="clear" w:color="auto" w:fill="FFFFFF"/>
+        </w:rPr>
+        <w:t>. This project delivers a 3</w:t>
+      </w:r>
+      <w:r>
+        <w:rPr>
+          <w:rStyle w:val="normaltextrun"/>
+          <w:rFonts w:ascii="Times New Roman" w:hAnsi="Times New Roman" w:cs="Times New Roman"/>
+          <w:color w:val="000000"/>
+          <w:shd w:val="clear" w:color="auto" w:fill="FFFFFF"/>
+        </w:rPr>
+        <w:t>60</w:t>
+      </w:r>
+      <w:r>
+        <w:rPr>
+          <w:rStyle w:val="normaltextrun"/>
+          <w:rFonts w:ascii="Times New Roman" w:hAnsi="Times New Roman" w:cs="Times New Roman"/>
+          <w:color w:val="000000"/>
+          <w:shd w:val="clear" w:color="auto" w:fill="FFFFFF"/>
+        </w:rPr>
+        <w:t xml:space="preserve"> virtual tour </w:t>
+      </w:r>
+      <w:r>
+        <w:rPr>
+          <w:rStyle w:val="normaltextrun"/>
+          <w:rFonts w:ascii="Times New Roman" w:hAnsi="Times New Roman" w:cs="Times New Roman"/>
+          <w:color w:val="000000"/>
+          <w:shd w:val="clear" w:color="auto" w:fill="FFFFFF"/>
+        </w:rPr>
+        <w:t>of the library’s interior</w:t>
+      </w:r>
+      <w:r>
+        <w:rPr>
+          <w:rStyle w:val="normaltextrun"/>
+          <w:rFonts w:ascii="Times New Roman" w:hAnsi="Times New Roman" w:cs="Times New Roman"/>
+          <w:color w:val="000000"/>
+          <w:shd w:val="clear" w:color="auto" w:fill="FFFFFF"/>
+        </w:rPr>
+        <w:t>, showcasing study rooms</w:t>
+      </w:r>
+      <w:r>
+        <w:rPr>
+          <w:rStyle w:val="normaltextrun"/>
+          <w:rFonts w:ascii="Times New Roman" w:hAnsi="Times New Roman" w:cs="Times New Roman"/>
+          <w:color w:val="000000"/>
+          <w:shd w:val="clear" w:color="auto" w:fill="FFFFFF"/>
+        </w:rPr>
+        <w:t>, Hoot Loot printer locations, IT Help Desk</w:t>
+      </w:r>
+      <w:r>
+        <w:rPr>
+          <w:rStyle w:val="normaltextrun"/>
+          <w:rFonts w:ascii="Times New Roman" w:hAnsi="Times New Roman" w:cs="Times New Roman"/>
+          <w:color w:val="000000"/>
+          <w:shd w:val="clear" w:color="auto" w:fill="FFFFFF"/>
+        </w:rPr>
+        <w:t xml:space="preserve">, Academic Success Center and other important </w:t>
+      </w:r>
+      <w:r>
+        <w:rPr>
+          <w:rStyle w:val="normaltextrun"/>
+          <w:rFonts w:ascii="Times New Roman" w:hAnsi="Times New Roman" w:cs="Times New Roman"/>
+          <w:color w:val="000000"/>
+          <w:shd w:val="clear" w:color="auto" w:fill="FFFFFF"/>
+        </w:rPr>
+        <w:t xml:space="preserve">departments and resources. </w:t>
+      </w:r>
     </w:p>
     <w:p>
       <w:pPr>
@@ -2341,1272 +2540,1765 @@
         <w:ind w:left="720"/>
         <w:rPr>
           <w:rFonts w:ascii="Times New Roman" w:hAnsi="Times New Roman" w:cs="Times New Roman"/>
-        </w:rPr>
-      </w:pPr>
-      <w:r>
-        <w:rPr>
-          <w:rStyle w:val="normaltextrun"/>
-          <w:rFonts w:ascii="Times New Roman" w:hAnsi="Times New Roman" w:cs="Times New Roman"/>
-          <w:color w:val="000000"/>
-          <w:shd w:val="clear" w:color="auto" w:fill="FFFFFF"/>
-        </w:rPr>
-        <w:t xml:space="preserve">As we know SCSU has so many buildings and one of the most important buildings is the </w:t>
-      </w:r>
-      <w:proofErr w:type="spellStart"/>
-      <w:r>
-        <w:rPr>
-          <w:rStyle w:val="normaltextrun"/>
-          <w:rFonts w:ascii="Times New Roman" w:hAnsi="Times New Roman" w:cs="Times New Roman"/>
-          <w:color w:val="000000"/>
-          <w:shd w:val="clear" w:color="auto" w:fill="FFFFFF"/>
-        </w:rPr>
-        <w:t>Buley</w:t>
-      </w:r>
-      <w:proofErr w:type="spellEnd"/>
-      <w:r>
-        <w:rPr>
-          <w:rStyle w:val="normaltextrun"/>
-          <w:rFonts w:ascii="Times New Roman" w:hAnsi="Times New Roman" w:cs="Times New Roman"/>
-          <w:color w:val="000000"/>
-          <w:shd w:val="clear" w:color="auto" w:fill="FFFFFF"/>
-        </w:rPr>
-        <w:t xml:space="preserve"> Library. One of the biggest problems students face in </w:t>
-      </w:r>
-      <w:proofErr w:type="spellStart"/>
-      <w:r>
-        <w:rPr>
-          <w:rStyle w:val="normaltextrun"/>
-          <w:rFonts w:ascii="Times New Roman" w:hAnsi="Times New Roman" w:cs="Times New Roman"/>
-          <w:color w:val="000000"/>
-          <w:shd w:val="clear" w:color="auto" w:fill="FFFFFF"/>
-        </w:rPr>
-        <w:t>Buley</w:t>
-      </w:r>
-      <w:proofErr w:type="spellEnd"/>
-      <w:r>
-        <w:rPr>
-          <w:rStyle w:val="normaltextrun"/>
-          <w:rFonts w:ascii="Times New Roman" w:hAnsi="Times New Roman" w:cs="Times New Roman"/>
-          <w:color w:val="000000"/>
-          <w:shd w:val="clear" w:color="auto" w:fill="FFFFFF"/>
-        </w:rPr>
-        <w:t xml:space="preserve"> is locating different study rooms and departments in the </w:t>
-      </w:r>
-      <w:proofErr w:type="spellStart"/>
-      <w:r>
-        <w:rPr>
-          <w:rStyle w:val="normaltextrun"/>
-          <w:rFonts w:ascii="Times New Roman" w:hAnsi="Times New Roman" w:cs="Times New Roman"/>
-          <w:color w:val="000000"/>
-          <w:shd w:val="clear" w:color="auto" w:fill="FFFFFF"/>
-        </w:rPr>
-        <w:t>Buley</w:t>
-      </w:r>
-      <w:proofErr w:type="spellEnd"/>
-      <w:r>
-        <w:rPr>
-          <w:rStyle w:val="normaltextrun"/>
-          <w:rFonts w:ascii="Times New Roman" w:hAnsi="Times New Roman" w:cs="Times New Roman"/>
-          <w:color w:val="000000"/>
-          <w:shd w:val="clear" w:color="auto" w:fill="FFFFFF"/>
-        </w:rPr>
-        <w:t xml:space="preserve"> library. This project will deliver a 3d virtual tour model inside </w:t>
-      </w:r>
-      <w:proofErr w:type="spellStart"/>
-      <w:r>
-        <w:rPr>
-          <w:rStyle w:val="normaltextrun"/>
-          <w:rFonts w:ascii="Times New Roman" w:hAnsi="Times New Roman" w:cs="Times New Roman"/>
-          <w:color w:val="000000"/>
-          <w:shd w:val="clear" w:color="auto" w:fill="FFFFFF"/>
-        </w:rPr>
-        <w:t>Buley</w:t>
-      </w:r>
-      <w:proofErr w:type="spellEnd"/>
-      <w:r>
-        <w:rPr>
-          <w:rStyle w:val="normaltextrun"/>
-          <w:rFonts w:ascii="Times New Roman" w:hAnsi="Times New Roman" w:cs="Times New Roman"/>
-          <w:color w:val="000000"/>
-          <w:shd w:val="clear" w:color="auto" w:fill="FFFFFF"/>
-        </w:rPr>
-        <w:t xml:space="preserve"> library locating study rooms, self-checkout for books, Printer locations, IT Help Desk, Academic success center, Hoot loot deposit machine and Library services desk.</w:t>
-      </w:r>
-      <w:r>
-        <w:rPr>
-          <w:rStyle w:val="eop"/>
-          <w:rFonts w:ascii="Times New Roman" w:hAnsi="Times New Roman" w:cs="Times New Roman"/>
-          <w:color w:val="000000"/>
-          <w:shd w:val="clear" w:color="auto" w:fill="FFFFFF"/>
+          <w:color w:val="000000"/>
+          <w:shd w:val="clear" w:color="auto" w:fill="FFFFFF"/>
+        </w:rPr>
+      </w:pPr>
+    </w:p>
+    <w:p>
+      <w:pPr>
+        <w:pStyle w:val="Heading2"/>
+        <w:spacing w:line="480" w:lineRule="auto"/>
+        <w:rPr>
+          <w:rFonts w:ascii="Times New Roman" w:hAnsi="Times New Roman" w:cs="Times New Roman"/>
+          <w:b/>
+          <w:bCs/>
+          <w:color w:val="auto"/>
+          <w:sz w:val="24"/>
+          <w:szCs w:val="24"/>
+        </w:rPr>
+      </w:pPr>
+      <w:bookmarkStart w:id="2" w:name="_Toc119429886"/>
+      <w:r>
+        <w:rPr>
+          <w:rFonts w:ascii="Times New Roman" w:hAnsi="Times New Roman" w:cs="Times New Roman"/>
+          <w:b/>
+          <w:bCs/>
+          <w:color w:val="auto"/>
+          <w:sz w:val="24"/>
+          <w:szCs w:val="24"/>
+        </w:rPr>
+        <w:t>Motivation</w:t>
+      </w:r>
+      <w:bookmarkEnd w:id="2"/>
+    </w:p>
+    <w:p>
+      <w:pPr>
+        <w:spacing w:line="480" w:lineRule="auto"/>
+        <w:rPr>
+          <w:rStyle w:val="normaltextrun"/>
+          <w:rFonts w:ascii="Times New Roman" w:hAnsi="Times New Roman" w:cs="Times New Roman"/>
+          <w:color w:val="000000"/>
+          <w:shd w:val="clear" w:color="auto" w:fill="FFFFFF"/>
+        </w:rPr>
+      </w:pPr>
+      <w:r>
+        <w:rPr>
+          <w:rStyle w:val="normaltextrun"/>
+          <w:rFonts w:ascii="Times New Roman" w:hAnsi="Times New Roman" w:cs="Times New Roman"/>
+          <w:color w:val="000000"/>
+          <w:shd w:val="clear" w:color="auto" w:fill="FFFFFF"/>
+        </w:rPr>
+        <w:t>This project</w:t>
+      </w:r>
+      <w:r>
+        <w:rPr>
+          <w:rStyle w:val="normaltextrun"/>
+          <w:rFonts w:ascii="Times New Roman" w:hAnsi="Times New Roman" w:cs="Times New Roman"/>
+          <w:color w:val="000000"/>
+          <w:shd w:val="clear" w:color="auto" w:fill="FFFFFF"/>
+        </w:rPr>
+        <w:t xml:space="preserve"> </w:t>
+      </w:r>
+      <w:r>
+        <w:rPr>
+          <w:rStyle w:val="normaltextrun"/>
+          <w:rFonts w:ascii="Times New Roman" w:hAnsi="Times New Roman" w:cs="Times New Roman"/>
+          <w:color w:val="000000"/>
+          <w:shd w:val="clear" w:color="auto" w:fill="FFFFFF"/>
+        </w:rPr>
+        <w:t>help</w:t>
+      </w:r>
+      <w:r>
+        <w:rPr>
+          <w:rStyle w:val="normaltextrun"/>
+          <w:rFonts w:ascii="Times New Roman" w:hAnsi="Times New Roman" w:cs="Times New Roman"/>
+          <w:color w:val="000000"/>
+          <w:shd w:val="clear" w:color="auto" w:fill="FFFFFF"/>
+        </w:rPr>
+        <w:t>s</w:t>
+      </w:r>
+      <w:r>
+        <w:rPr>
+          <w:rStyle w:val="normaltextrun"/>
+          <w:rFonts w:ascii="Times New Roman" w:hAnsi="Times New Roman" w:cs="Times New Roman"/>
+          <w:color w:val="000000"/>
+          <w:shd w:val="clear" w:color="auto" w:fill="FFFFFF"/>
+        </w:rPr>
+        <w:t xml:space="preserve"> current and incoming students along with the SCSU staff members locate these locations through a virtual tour. Students can control their navigation and spend time in the areas that are most relevant to them. With a virtual tour that has an interactive 360 map, embedded videos, and relevant information about the school, students have an experience that makes the school come alive in a new way</w:t>
+      </w:r>
+      <w:r>
+        <w:rPr>
+          <w:rStyle w:val="normaltextrun"/>
+          <w:rFonts w:ascii="Times New Roman" w:hAnsi="Times New Roman" w:cs="Times New Roman"/>
+        </w:rPr>
+        <w:t>.</w:t>
+      </w:r>
+    </w:p>
+    <w:p>
+      <w:pPr>
+        <w:spacing w:line="480" w:lineRule="auto"/>
+        <w:rPr>
+          <w:rFonts w:ascii="Times New Roman" w:hAnsi="Times New Roman" w:cs="Times New Roman"/>
+          <w:color w:val="000000"/>
+          <w:shd w:val="clear" w:color="auto" w:fill="FFFFFF"/>
+        </w:rPr>
+      </w:pPr>
+    </w:p>
+    <w:p>
+      <w:pPr>
+        <w:pStyle w:val="Heading2"/>
+        <w:spacing w:line="480" w:lineRule="auto"/>
+        <w:rPr>
+          <w:rFonts w:ascii="Times New Roman" w:hAnsi="Times New Roman" w:cs="Times New Roman"/>
+          <w:b/>
+          <w:bCs/>
+          <w:color w:val="auto"/>
+          <w:sz w:val="24"/>
+          <w:szCs w:val="24"/>
+        </w:rPr>
+      </w:pPr>
+      <w:bookmarkStart w:id="3" w:name="_Toc119429887"/>
+      <w:r>
+        <w:rPr>
+          <w:rFonts w:ascii="Times New Roman" w:hAnsi="Times New Roman" w:cs="Times New Roman"/>
+          <w:b/>
+          <w:bCs/>
+          <w:color w:val="auto"/>
+          <w:sz w:val="24"/>
+          <w:szCs w:val="24"/>
+        </w:rPr>
+        <w:t>Significance</w:t>
+      </w:r>
+      <w:bookmarkEnd w:id="3"/>
+    </w:p>
+    <w:p>
+      <w:pPr>
+        <w:spacing w:line="480" w:lineRule="auto"/>
+        <w:rPr>
+          <w:rStyle w:val="normaltextrun"/>
+          <w:rFonts w:ascii="Times New Roman" w:hAnsi="Times New Roman" w:cs="Times New Roman"/>
+          <w:color w:val="000000"/>
+          <w:shd w:val="clear" w:color="auto" w:fill="FFFFFF"/>
+        </w:rPr>
+      </w:pPr>
+      <w:r>
+        <w:rPr>
+          <w:rStyle w:val="normaltextrun"/>
+          <w:rFonts w:ascii="Times New Roman" w:hAnsi="Times New Roman" w:cs="Times New Roman"/>
+          <w:color w:val="000000"/>
+          <w:shd w:val="clear" w:color="auto" w:fill="FFFFFF"/>
+        </w:rPr>
+        <w:t>A virtual tool help</w:t>
+      </w:r>
+      <w:r>
+        <w:rPr>
+          <w:rStyle w:val="normaltextrun"/>
+          <w:rFonts w:ascii="Times New Roman" w:hAnsi="Times New Roman" w:cs="Times New Roman"/>
+          <w:color w:val="000000"/>
+          <w:shd w:val="clear" w:color="auto" w:fill="FFFFFF"/>
+        </w:rPr>
+        <w:t xml:space="preserve">s </w:t>
+      </w:r>
+      <w:r>
+        <w:rPr>
+          <w:rStyle w:val="normaltextrun"/>
+          <w:rFonts w:ascii="Times New Roman" w:hAnsi="Times New Roman" w:cs="Times New Roman"/>
+          <w:color w:val="000000"/>
+          <w:shd w:val="clear" w:color="auto" w:fill="FFFFFF"/>
+        </w:rPr>
+        <w:t>save students a lot of time. Take a scenario whereby a student is planning to book a study room to prepare for their final exam in Buley. Instead of having to travel from their present location to come and ask for the room</w:t>
+      </w:r>
+      <w:r>
+        <w:rPr>
+          <w:rStyle w:val="normaltextrun"/>
+          <w:rFonts w:ascii="Times New Roman" w:hAnsi="Times New Roman" w:cs="Times New Roman"/>
+          <w:color w:val="000000"/>
+          <w:shd w:val="clear" w:color="auto" w:fill="FFFFFF"/>
+        </w:rPr>
+        <w:t>,</w:t>
+      </w:r>
+      <w:r>
+        <w:rPr>
+          <w:rStyle w:val="normaltextrun"/>
+          <w:rFonts w:ascii="Times New Roman" w:hAnsi="Times New Roman" w:cs="Times New Roman"/>
+          <w:color w:val="000000"/>
+          <w:shd w:val="clear" w:color="auto" w:fill="FFFFFF"/>
+        </w:rPr>
+        <w:t xml:space="preserve"> they </w:t>
+      </w:r>
+      <w:r>
+        <w:rPr>
+          <w:rStyle w:val="normaltextrun"/>
+          <w:rFonts w:ascii="Times New Roman" w:hAnsi="Times New Roman" w:cs="Times New Roman"/>
+          <w:color w:val="000000"/>
+          <w:shd w:val="clear" w:color="auto" w:fill="FFFFFF"/>
+        </w:rPr>
+        <w:t>navigate the</w:t>
+      </w:r>
+      <w:r>
+        <w:rPr>
+          <w:rStyle w:val="normaltextrun"/>
+          <w:rFonts w:ascii="Times New Roman" w:hAnsi="Times New Roman" w:cs="Times New Roman"/>
+          <w:color w:val="000000"/>
+          <w:shd w:val="clear" w:color="auto" w:fill="FFFFFF"/>
+        </w:rPr>
+        <w:t xml:space="preserve"> tour prior to their study hours and view where their rooms are located instead of wasting their time looking for the room. This saves them valuable time and money. The same scenario goes for finding departments.</w:t>
+      </w:r>
+      <w:r>
+        <w:rPr>
+          <w:rStyle w:val="normaltextrun"/>
+          <w:rFonts w:ascii="Times New Roman" w:hAnsi="Times New Roman" w:cs="Times New Roman"/>
         </w:rPr>
         <w:t> </w:t>
+      </w:r>
+    </w:p>
+    <w:p>
+      <w:pPr>
+        <w:pStyle w:val="Heading1"/>
+        <w:rPr>
+          <w:rFonts w:ascii="Times New Roman" w:hAnsi="Times New Roman" w:cs="Times New Roman"/>
+          <w:b/>
+          <w:bCs/>
+          <w:color w:val="auto"/>
+          <w:sz w:val="24"/>
+          <w:szCs w:val="24"/>
+        </w:rPr>
+      </w:pPr>
+      <w:bookmarkStart w:id="4" w:name="_Toc119429888"/>
+      <w:r>
+        <w:rPr>
+          <w:rFonts w:ascii="Times New Roman" w:hAnsi="Times New Roman" w:cs="Times New Roman"/>
+          <w:b/>
+          <w:bCs/>
+          <w:color w:val="auto"/>
+          <w:sz w:val="24"/>
+          <w:szCs w:val="24"/>
+        </w:rPr>
+        <w:lastRenderedPageBreak/>
+        <w:t>S</w:t>
+      </w:r>
+      <w:r>
+        <w:rPr>
+          <w:rFonts w:ascii="Times New Roman" w:hAnsi="Times New Roman" w:cs="Times New Roman"/>
+          <w:b/>
+          <w:bCs/>
+          <w:color w:val="auto"/>
+          <w:sz w:val="24"/>
+          <w:szCs w:val="24"/>
+        </w:rPr>
+        <w:t>ection</w:t>
+      </w:r>
+      <w:r>
+        <w:rPr>
+          <w:rFonts w:ascii="Times New Roman" w:hAnsi="Times New Roman" w:cs="Times New Roman"/>
+          <w:b/>
+          <w:bCs/>
+          <w:color w:val="auto"/>
+          <w:sz w:val="24"/>
+          <w:szCs w:val="24"/>
+        </w:rPr>
+        <w:t xml:space="preserve"> II: Related Work</w:t>
+      </w:r>
+      <w:bookmarkEnd w:id="4"/>
+    </w:p>
+    <w:p>
+      <w:pPr>
+        <w:spacing w:line="480" w:lineRule="auto"/>
+      </w:pPr>
+    </w:p>
+    <w:p>
+      <w:pPr>
+        <w:pStyle w:val="Heading2"/>
+        <w:spacing w:line="480" w:lineRule="auto"/>
+        <w:rPr>
+          <w:rFonts w:ascii="Times New Roman" w:hAnsi="Times New Roman" w:cs="Times New Roman"/>
+          <w:b/>
+          <w:bCs/>
+          <w:color w:val="auto"/>
+          <w:sz w:val="24"/>
+          <w:szCs w:val="24"/>
+        </w:rPr>
+      </w:pPr>
+      <w:bookmarkStart w:id="5" w:name="_Toc119429889"/>
+      <w:r>
+        <w:rPr>
+          <w:rFonts w:ascii="Times New Roman" w:hAnsi="Times New Roman" w:cs="Times New Roman"/>
+          <w:b/>
+          <w:bCs/>
+          <w:color w:val="auto"/>
+          <w:sz w:val="24"/>
+          <w:szCs w:val="24"/>
+        </w:rPr>
+        <w:t>Alternative Software/Tools</w:t>
+      </w:r>
+      <w:bookmarkEnd w:id="5"/>
+    </w:p>
+    <w:p>
+      <w:pPr>
+        <w:spacing w:line="480" w:lineRule="auto"/>
+        <w:rPr>
+          <w:rStyle w:val="normaltextrun"/>
+          <w:rFonts w:ascii="Times New Roman" w:hAnsi="Times New Roman" w:cs="Times New Roman"/>
+          <w:color w:val="FF0000"/>
+          <w:shd w:val="clear" w:color="auto" w:fill="FFFFFF"/>
+        </w:rPr>
+      </w:pPr>
+      <w:r>
+        <w:rPr>
+          <w:rStyle w:val="normaltextrun"/>
+          <w:rFonts w:ascii="Times New Roman" w:hAnsi="Times New Roman" w:cs="Times New Roman"/>
+          <w:color w:val="000000"/>
+          <w:shd w:val="clear" w:color="auto" w:fill="FFFFFF"/>
+        </w:rPr>
+        <w:t>This project uses</w:t>
+      </w:r>
+      <w:r>
+        <w:rPr>
+          <w:rStyle w:val="normaltextrun"/>
+          <w:rFonts w:ascii="Times New Roman" w:hAnsi="Times New Roman" w:cs="Times New Roman"/>
+          <w:color w:val="000000"/>
+          <w:shd w:val="clear" w:color="auto" w:fill="FFFFFF"/>
+        </w:rPr>
+        <w:t xml:space="preserve"> a Theta Z1 360 Degree Spherical Camera with Dual 1" Sensors USA Model camera. This camera allow</w:t>
+      </w:r>
+      <w:r>
+        <w:rPr>
+          <w:rStyle w:val="normaltextrun"/>
+          <w:rFonts w:ascii="Times New Roman" w:hAnsi="Times New Roman" w:cs="Times New Roman"/>
+          <w:color w:val="000000"/>
+          <w:shd w:val="clear" w:color="auto" w:fill="FFFFFF"/>
+        </w:rPr>
+        <w:t>s</w:t>
+      </w:r>
+      <w:r>
+        <w:rPr>
+          <w:rStyle w:val="normaltextrun"/>
+          <w:rFonts w:ascii="Times New Roman" w:hAnsi="Times New Roman" w:cs="Times New Roman"/>
+          <w:color w:val="000000"/>
+          <w:shd w:val="clear" w:color="auto" w:fill="FFFFFF"/>
+        </w:rPr>
+        <w:t xml:space="preserve"> us to capture 360 photos of Buley and allows the user to see clear and high-performance angles. </w:t>
+      </w:r>
+      <w:r>
+        <w:rPr>
+          <w:rStyle w:val="normaltextrun"/>
+          <w:rFonts w:ascii="Times New Roman" w:hAnsi="Times New Roman" w:cs="Times New Roman"/>
+          <w:color w:val="000000"/>
+          <w:shd w:val="clear" w:color="auto" w:fill="FFFFFF"/>
+        </w:rPr>
+        <w:t xml:space="preserve">The </w:t>
+      </w:r>
+      <w:r>
+        <w:rPr>
+          <w:rStyle w:val="normaltextrun"/>
+          <w:rFonts w:ascii="Times New Roman" w:hAnsi="Times New Roman" w:cs="Times New Roman"/>
+          <w:color w:val="000000"/>
+          <w:shd w:val="clear" w:color="auto" w:fill="FFFFFF"/>
+        </w:rPr>
+        <w:t>Kuula</w:t>
+      </w:r>
+      <w:r>
+        <w:rPr>
+          <w:rStyle w:val="normaltextrun"/>
+          <w:rFonts w:ascii="Times New Roman" w:hAnsi="Times New Roman" w:cs="Times New Roman"/>
+          <w:color w:val="000000"/>
+          <w:shd w:val="clear" w:color="auto" w:fill="FFFFFF"/>
+        </w:rPr>
+        <w:t xml:space="preserve"> Software </w:t>
+      </w:r>
+      <w:r>
+        <w:rPr>
+          <w:rStyle w:val="normaltextrun"/>
+          <w:rFonts w:ascii="Times New Roman" w:hAnsi="Times New Roman" w:cs="Times New Roman"/>
+          <w:color w:val="000000"/>
+          <w:shd w:val="clear" w:color="auto" w:fill="FFFFFF"/>
+        </w:rPr>
+        <w:t xml:space="preserve">is used to </w:t>
+      </w:r>
+      <w:r>
+        <w:rPr>
+          <w:rStyle w:val="normaltextrun"/>
+          <w:rFonts w:ascii="Times New Roman" w:hAnsi="Times New Roman" w:cs="Times New Roman"/>
+          <w:color w:val="000000"/>
+          <w:shd w:val="clear" w:color="auto" w:fill="FFFFFF"/>
+        </w:rPr>
+        <w:t xml:space="preserve">connect all the pictures together and </w:t>
+      </w:r>
+      <w:r>
+        <w:rPr>
+          <w:rStyle w:val="normaltextrun"/>
+          <w:rFonts w:ascii="Times New Roman" w:hAnsi="Times New Roman" w:cs="Times New Roman"/>
+          <w:color w:val="000000"/>
+          <w:shd w:val="clear" w:color="auto" w:fill="FFFFFF"/>
+        </w:rPr>
+        <w:t>create the virtual tour experience</w:t>
+      </w:r>
+      <w:r>
+        <w:rPr>
+          <w:rStyle w:val="normaltextrun"/>
+          <w:rFonts w:ascii="Times New Roman" w:hAnsi="Times New Roman" w:cs="Times New Roman"/>
+          <w:color w:val="000000"/>
+          <w:shd w:val="clear" w:color="auto" w:fill="FFFFFF"/>
+        </w:rPr>
+        <w:t xml:space="preserve">. Visual Studio code </w:t>
+      </w:r>
+      <w:r>
+        <w:rPr>
+          <w:rStyle w:val="normaltextrun"/>
+          <w:rFonts w:ascii="Times New Roman" w:hAnsi="Times New Roman" w:cs="Times New Roman"/>
+          <w:color w:val="000000"/>
+          <w:shd w:val="clear" w:color="auto" w:fill="FFFFFF"/>
+        </w:rPr>
+        <w:t xml:space="preserve">is used to </w:t>
+      </w:r>
+      <w:r>
+        <w:rPr>
+          <w:rStyle w:val="normaltextrun"/>
+          <w:rFonts w:ascii="Times New Roman" w:hAnsi="Times New Roman" w:cs="Times New Roman"/>
+          <w:color w:val="000000"/>
+          <w:shd w:val="clear" w:color="auto" w:fill="FFFFFF"/>
+        </w:rPr>
+        <w:t>create our website design</w:t>
+      </w:r>
+      <w:r>
+        <w:rPr>
+          <w:rStyle w:val="normaltextrun"/>
+          <w:rFonts w:ascii="Times New Roman" w:hAnsi="Times New Roman" w:cs="Times New Roman"/>
+          <w:color w:val="000000"/>
+          <w:shd w:val="clear" w:color="auto" w:fill="FFFFFF"/>
+        </w:rPr>
+        <w:t xml:space="preserve"> with languages like </w:t>
+      </w:r>
+      <w:r>
+        <w:rPr>
+          <w:rStyle w:val="normaltextrun"/>
+          <w:rFonts w:ascii="Times New Roman" w:hAnsi="Times New Roman" w:cs="Times New Roman"/>
+          <w:color w:val="000000"/>
+          <w:shd w:val="clear" w:color="auto" w:fill="FFFFFF"/>
+        </w:rPr>
+        <w:t>HTML, CSS, bootstrap, JavaScript and React</w:t>
+      </w:r>
+      <w:r>
+        <w:rPr>
+          <w:rStyle w:val="normaltextrun"/>
+          <w:rFonts w:ascii="Times New Roman" w:hAnsi="Times New Roman" w:cs="Times New Roman"/>
+          <w:color w:val="000000"/>
+          <w:shd w:val="clear" w:color="auto" w:fill="FFFFFF"/>
+        </w:rPr>
+        <w:t>.</w:t>
+      </w:r>
+      <w:r>
+        <w:rPr>
+          <w:rStyle w:val="normaltextrun"/>
+          <w:rFonts w:ascii="Times New Roman" w:hAnsi="Times New Roman" w:cs="Times New Roman"/>
+          <w:color w:val="000000"/>
+          <w:shd w:val="clear" w:color="auto" w:fill="FFFFFF"/>
+        </w:rPr>
+        <w:t xml:space="preserve"> </w:t>
+      </w:r>
+      <w:r>
+        <w:rPr>
+          <w:rStyle w:val="normaltextrun"/>
+          <w:rFonts w:ascii="Times New Roman" w:hAnsi="Times New Roman" w:cs="Times New Roman"/>
+          <w:color w:val="FF0000"/>
+          <w:shd w:val="clear" w:color="auto" w:fill="FFFFFF"/>
+        </w:rPr>
+        <w:t>The website is hosted locally</w:t>
+      </w:r>
+      <w:r>
+        <w:rPr>
+          <w:rStyle w:val="normaltextrun"/>
+          <w:rFonts w:ascii="Times New Roman" w:hAnsi="Times New Roman" w:cs="Times New Roman"/>
+          <w:color w:val="FF0000"/>
+          <w:shd w:val="clear" w:color="auto" w:fill="FFFFFF"/>
+        </w:rPr>
+        <w:t xml:space="preserve"> so that all team members have access. </w:t>
+      </w:r>
+    </w:p>
+    <w:p>
+      <w:pPr>
+        <w:spacing w:line="480" w:lineRule="auto"/>
+        <w:rPr>
+          <w:rFonts w:ascii="Times New Roman" w:hAnsi="Times New Roman" w:cs="Times New Roman"/>
+          <w:color w:val="000000"/>
+          <w:shd w:val="clear" w:color="auto" w:fill="FFFFFF"/>
+        </w:rPr>
+      </w:pPr>
+    </w:p>
+    <w:p>
+      <w:pPr>
+        <w:pStyle w:val="Heading2"/>
+        <w:spacing w:line="480" w:lineRule="auto"/>
+        <w:rPr>
+          <w:rFonts w:ascii="Times New Roman" w:hAnsi="Times New Roman" w:cs="Times New Roman"/>
+          <w:b/>
+          <w:bCs/>
+          <w:color w:val="auto"/>
+          <w:sz w:val="24"/>
+          <w:szCs w:val="24"/>
+        </w:rPr>
+      </w:pPr>
+      <w:bookmarkStart w:id="6" w:name="_Toc119429890"/>
+      <w:r>
+        <w:rPr>
+          <w:rFonts w:ascii="Times New Roman" w:hAnsi="Times New Roman" w:cs="Times New Roman"/>
+          <w:b/>
+          <w:bCs/>
+          <w:color w:val="auto"/>
+          <w:sz w:val="24"/>
+          <w:szCs w:val="24"/>
+        </w:rPr>
+        <w:t>User Benefit</w:t>
+      </w:r>
+      <w:bookmarkEnd w:id="6"/>
+    </w:p>
+    <w:p>
+      <w:pPr>
+        <w:spacing w:line="480" w:lineRule="auto"/>
+        <w:rPr>
+          <w:rStyle w:val="normaltextrun"/>
+          <w:rFonts w:ascii="Times New Roman" w:hAnsi="Times New Roman" w:cs="Times New Roman"/>
+          <w:color w:val="000000"/>
+          <w:shd w:val="clear" w:color="auto" w:fill="FFFFFF"/>
+        </w:rPr>
+      </w:pPr>
+      <w:r>
+        <w:rPr>
+          <w:rStyle w:val="normaltextrun"/>
+          <w:rFonts w:ascii="Times New Roman" w:hAnsi="Times New Roman" w:cs="Times New Roman"/>
+          <w:color w:val="000000"/>
+          <w:shd w:val="clear" w:color="auto" w:fill="FFFFFF"/>
+        </w:rPr>
+        <w:t>By implementing 3</w:t>
+      </w:r>
+      <w:r>
+        <w:rPr>
+          <w:rStyle w:val="normaltextrun"/>
+          <w:rFonts w:ascii="Times New Roman" w:hAnsi="Times New Roman" w:cs="Times New Roman"/>
+          <w:color w:val="000000"/>
+          <w:shd w:val="clear" w:color="auto" w:fill="FFFFFF"/>
+        </w:rPr>
+        <w:t xml:space="preserve">60 </w:t>
+      </w:r>
+      <w:r>
+        <w:rPr>
+          <w:rStyle w:val="normaltextrun"/>
+          <w:rFonts w:ascii="Times New Roman" w:hAnsi="Times New Roman" w:cs="Times New Roman"/>
+          <w:color w:val="000000"/>
+          <w:shd w:val="clear" w:color="auto" w:fill="FFFFFF"/>
+        </w:rPr>
+        <w:t xml:space="preserve">virtual tours our college now </w:t>
+      </w:r>
+      <w:r>
+        <w:rPr>
+          <w:rStyle w:val="normaltextrun"/>
+          <w:rFonts w:ascii="Times New Roman" w:hAnsi="Times New Roman" w:cs="Times New Roman"/>
+          <w:color w:val="000000"/>
+          <w:shd w:val="clear" w:color="auto" w:fill="FFFFFF"/>
+        </w:rPr>
+        <w:t xml:space="preserve">has the capacity to </w:t>
+      </w:r>
+      <w:r>
+        <w:rPr>
+          <w:rStyle w:val="normaltextrun"/>
+          <w:rFonts w:ascii="Times New Roman" w:hAnsi="Times New Roman" w:cs="Times New Roman"/>
+          <w:color w:val="000000"/>
+          <w:shd w:val="clear" w:color="auto" w:fill="FFFFFF"/>
+        </w:rPr>
+        <w:t>reach students on the other side of the country and can make the campus accessible to more students than ever before. 3</w:t>
+      </w:r>
+      <w:r>
+        <w:rPr>
+          <w:rStyle w:val="normaltextrun"/>
+          <w:rFonts w:ascii="Times New Roman" w:hAnsi="Times New Roman" w:cs="Times New Roman"/>
+          <w:color w:val="000000"/>
+          <w:shd w:val="clear" w:color="auto" w:fill="FFFFFF"/>
+        </w:rPr>
+        <w:t>60</w:t>
+      </w:r>
+      <w:r>
+        <w:rPr>
+          <w:rStyle w:val="normaltextrun"/>
+          <w:rFonts w:ascii="Times New Roman" w:hAnsi="Times New Roman" w:cs="Times New Roman"/>
+          <w:color w:val="000000"/>
+          <w:shd w:val="clear" w:color="auto" w:fill="FFFFFF"/>
+        </w:rPr>
+        <w:t xml:space="preserve"> virtual tours make it possible to engage with students who ordinarily wouldn't be reached. It is far better than having a 2</w:t>
+      </w:r>
+      <w:r>
+        <w:rPr>
+          <w:rStyle w:val="normaltextrun"/>
+          <w:rFonts w:ascii="Times New Roman" w:hAnsi="Times New Roman" w:cs="Times New Roman"/>
+          <w:color w:val="000000"/>
+          <w:shd w:val="clear" w:color="auto" w:fill="FFFFFF"/>
+        </w:rPr>
+        <w:t>D</w:t>
+      </w:r>
+      <w:r>
+        <w:rPr>
+          <w:rStyle w:val="normaltextrun"/>
+          <w:rFonts w:ascii="Times New Roman" w:hAnsi="Times New Roman" w:cs="Times New Roman"/>
+          <w:color w:val="000000"/>
+          <w:shd w:val="clear" w:color="auto" w:fill="FFFFFF"/>
+        </w:rPr>
+        <w:t xml:space="preserve"> model with less functionality. 3</w:t>
+      </w:r>
+      <w:r>
+        <w:rPr>
+          <w:rStyle w:val="normaltextrun"/>
+          <w:rFonts w:ascii="Times New Roman" w:hAnsi="Times New Roman" w:cs="Times New Roman"/>
+          <w:color w:val="000000"/>
+          <w:shd w:val="clear" w:color="auto" w:fill="FFFFFF"/>
+        </w:rPr>
+        <w:t>60</w:t>
+      </w:r>
+      <w:r>
+        <w:rPr>
+          <w:rStyle w:val="normaltextrun"/>
+          <w:rFonts w:ascii="Times New Roman" w:hAnsi="Times New Roman" w:cs="Times New Roman"/>
+          <w:color w:val="000000"/>
+          <w:shd w:val="clear" w:color="auto" w:fill="FFFFFF"/>
+        </w:rPr>
+        <w:t xml:space="preserve"> tours can help students engage more with the content and have a better understanding of certain details about departments and colleges.</w:t>
+      </w:r>
+    </w:p>
+    <w:p>
+      <w:pPr>
+        <w:spacing w:line="480" w:lineRule="auto"/>
+        <w:rPr>
+          <w:rStyle w:val="normaltextrun"/>
+          <w:rFonts w:ascii="Times New Roman" w:hAnsi="Times New Roman" w:cs="Times New Roman"/>
+          <w:color w:val="000000"/>
+          <w:shd w:val="clear" w:color="auto" w:fill="FFFFFF"/>
+        </w:rPr>
+      </w:pPr>
+    </w:p>
+    <w:p>
+      <w:pPr>
+        <w:spacing w:line="480" w:lineRule="auto"/>
+        <w:rPr>
+          <w:rStyle w:val="normaltextrun"/>
+          <w:rFonts w:ascii="Times New Roman" w:hAnsi="Times New Roman" w:cs="Times New Roman"/>
+          <w:color w:val="000000"/>
+          <w:shd w:val="clear" w:color="auto" w:fill="FFFFFF"/>
+        </w:rPr>
+      </w:pPr>
+    </w:p>
+    <w:p>
+      <w:pPr>
+        <w:spacing w:line="480" w:lineRule="auto"/>
+        <w:rPr>
+          <w:rStyle w:val="normaltextrun"/>
+          <w:rFonts w:ascii="Times New Roman" w:hAnsi="Times New Roman" w:cs="Times New Roman"/>
+          <w:color w:val="000000"/>
+          <w:shd w:val="clear" w:color="auto" w:fill="FFFFFF"/>
+        </w:rPr>
+      </w:pPr>
+    </w:p>
+    <w:p>
+      <w:pPr>
+        <w:spacing w:line="480" w:lineRule="auto"/>
+        <w:rPr>
+          <w:rStyle w:val="normaltextrun"/>
+          <w:rFonts w:ascii="Times New Roman" w:hAnsi="Times New Roman" w:cs="Times New Roman"/>
+          <w:color w:val="000000"/>
+          <w:shd w:val="clear" w:color="auto" w:fill="FFFFFF"/>
+        </w:rPr>
+      </w:pPr>
+    </w:p>
+    <w:p>
+      <w:pPr>
+        <w:spacing w:line="480" w:lineRule="auto"/>
+        <w:rPr>
+          <w:rFonts w:ascii="Times New Roman" w:hAnsi="Times New Roman" w:cs="Times New Roman"/>
+          <w:color w:val="000000"/>
+          <w:shd w:val="clear" w:color="auto" w:fill="FFFFFF"/>
+        </w:rPr>
+      </w:pPr>
+    </w:p>
+    <w:p>
+      <w:pPr>
+        <w:spacing w:line="480" w:lineRule="auto"/>
+        <w:rPr>
+          <w:rFonts w:ascii="Times New Roman" w:hAnsi="Times New Roman" w:cs="Times New Roman"/>
+          <w:color w:val="000000"/>
+          <w:shd w:val="clear" w:color="auto" w:fill="FFFFFF"/>
+        </w:rPr>
+      </w:pPr>
+    </w:p>
+    <w:p>
+      <w:pPr>
+        <w:pStyle w:val="Heading1"/>
+        <w:tabs>
+          <w:tab w:val="left" w:pos="3462"/>
+        </w:tabs>
+        <w:rPr>
+          <w:rFonts w:ascii="Times New Roman" w:hAnsi="Times New Roman" w:cs="Times New Roman"/>
+          <w:b/>
+          <w:bCs/>
+          <w:color w:val="auto"/>
+          <w:sz w:val="24"/>
+          <w:szCs w:val="24"/>
+        </w:rPr>
+      </w:pPr>
+      <w:bookmarkStart w:id="7" w:name="_Toc119429891"/>
+      <w:r>
+        <w:rPr>
+          <w:rFonts w:ascii="Times New Roman" w:hAnsi="Times New Roman" w:cs="Times New Roman"/>
+          <w:b/>
+          <w:bCs/>
+          <w:color w:val="auto"/>
+          <w:sz w:val="24"/>
+          <w:szCs w:val="24"/>
+        </w:rPr>
+        <w:lastRenderedPageBreak/>
+        <w:t>Section III: Features</w:t>
+      </w:r>
+      <w:bookmarkEnd w:id="7"/>
+      <w:r>
+        <w:rPr>
+          <w:rFonts w:ascii="Times New Roman" w:hAnsi="Times New Roman" w:cs="Times New Roman"/>
+          <w:b/>
+          <w:bCs/>
+          <w:color w:val="auto"/>
+          <w:sz w:val="24"/>
+          <w:szCs w:val="24"/>
+        </w:rPr>
+        <w:tab/>
+      </w:r>
+    </w:p>
+    <w:p/>
+    <w:p>
+      <w:pPr>
+        <w:pStyle w:val="Heading2"/>
+        <w:rPr>
+          <w:rFonts w:ascii="Times New Roman" w:hAnsi="Times New Roman" w:cs="Times New Roman"/>
+          <w:b/>
+          <w:bCs/>
+          <w:color w:val="auto"/>
+          <w:sz w:val="24"/>
+          <w:szCs w:val="24"/>
+        </w:rPr>
+      </w:pPr>
+      <w:bookmarkStart w:id="8" w:name="_Toc119429892"/>
+    </w:p>
+    <w:p>
+      <w:pPr>
+        <w:pStyle w:val="Heading2"/>
+        <w:rPr>
+          <w:rFonts w:ascii="Times New Roman" w:hAnsi="Times New Roman" w:cs="Times New Roman"/>
+          <w:b/>
+          <w:bCs/>
+          <w:color w:val="auto"/>
+          <w:sz w:val="24"/>
+          <w:szCs w:val="24"/>
+        </w:rPr>
+      </w:pPr>
+      <w:r>
+        <w:rPr>
+          <w:rFonts w:ascii="Times New Roman" w:hAnsi="Times New Roman" w:cs="Times New Roman"/>
+          <w:b/>
+          <w:bCs/>
+          <w:color w:val="auto"/>
+          <w:sz w:val="24"/>
+          <w:szCs w:val="24"/>
+        </w:rPr>
+        <w:t>Main Features</w:t>
+      </w:r>
+      <w:bookmarkEnd w:id="8"/>
+      <w:r>
+        <w:rPr>
+          <w:rFonts w:ascii="Times New Roman" w:hAnsi="Times New Roman" w:cs="Times New Roman"/>
+          <w:b/>
+          <w:bCs/>
+          <w:color w:val="auto"/>
+          <w:sz w:val="24"/>
+          <w:szCs w:val="24"/>
+        </w:rPr>
+        <w:t xml:space="preserve"> </w:t>
+      </w:r>
+    </w:p>
+    <w:p/>
+    <w:p>
+      <w:pPr>
+        <w:spacing w:line="480" w:lineRule="auto"/>
+        <w:rPr>
+          <w:rFonts w:ascii="Times New Roman" w:hAnsi="Times New Roman" w:cs="Times New Roman"/>
+          <w:color w:val="FF0000"/>
+        </w:rPr>
+      </w:pPr>
+      <w:r>
+        <w:rPr>
+          <w:rFonts w:ascii="Times New Roman" w:hAnsi="Times New Roman" w:cs="Times New Roman"/>
+        </w:rPr>
+        <w:t xml:space="preserve">The </w:t>
+      </w:r>
+      <w:r>
+        <w:rPr>
+          <w:rFonts w:ascii="Times New Roman" w:hAnsi="Times New Roman" w:cs="Times New Roman"/>
+        </w:rPr>
+        <w:t>360-tour</w:t>
+      </w:r>
+      <w:r>
+        <w:rPr>
+          <w:rFonts w:ascii="Times New Roman" w:hAnsi="Times New Roman" w:cs="Times New Roman"/>
+        </w:rPr>
+        <w:t xml:space="preserve"> experience </w:t>
+      </w:r>
+      <w:r>
+        <w:rPr>
+          <w:rFonts w:ascii="Times New Roman" w:hAnsi="Times New Roman" w:cs="Times New Roman"/>
+        </w:rPr>
+        <w:t xml:space="preserve">provides an entire interactive experience for </w:t>
+      </w:r>
+      <w:r>
+        <w:rPr>
+          <w:rFonts w:ascii="Times New Roman" w:hAnsi="Times New Roman" w:cs="Times New Roman"/>
+        </w:rPr>
+        <w:t xml:space="preserve">the users. The </w:t>
+      </w:r>
+      <w:r>
+        <w:rPr>
+          <w:rFonts w:ascii="Times New Roman" w:hAnsi="Times New Roman" w:cs="Times New Roman"/>
+        </w:rPr>
+        <w:t>users</w:t>
+      </w:r>
+      <w:r>
+        <w:rPr>
+          <w:rFonts w:ascii="Times New Roman" w:hAnsi="Times New Roman" w:cs="Times New Roman"/>
+        </w:rPr>
+        <w:t xml:space="preserve"> have the capability of navigating to the website and seeing the tour. </w:t>
+      </w:r>
+      <w:r>
+        <w:rPr>
+          <w:rFonts w:ascii="Times New Roman" w:hAnsi="Times New Roman" w:cs="Times New Roman"/>
+          <w:color w:val="FF0000"/>
+        </w:rPr>
+        <w:t xml:space="preserve">with users, they will be able to navigate wherever they choose to provide the users with an in-person experience. Webpage will provide the user with a seamless virtual experience. Links to guide the user and show them information about the library. These links can include descriptions related to areas of the library as well as contact information. </w:t>
+      </w:r>
+    </w:p>
+    <w:p/>
+    <w:p>
+      <w:pPr>
+        <w:spacing w:line="480" w:lineRule="auto"/>
+        <w:ind w:firstLine="720"/>
+        <w:rPr>
+          <w:rFonts w:ascii="Times New Roman" w:hAnsi="Times New Roman" w:cs="Times New Roman"/>
+          <w:b/>
+          <w:bCs/>
+        </w:rPr>
+      </w:pPr>
+      <w:r>
+        <w:rPr>
+          <w:rFonts w:ascii="Times New Roman" w:hAnsi="Times New Roman" w:cs="Times New Roman"/>
+          <w:b/>
+          <w:bCs/>
+        </w:rPr>
+        <w:t>Rotate</w:t>
+      </w:r>
+      <w:r>
+        <w:rPr>
+          <w:rFonts w:ascii="Times New Roman" w:hAnsi="Times New Roman" w:cs="Times New Roman"/>
+          <w:b/>
+          <w:bCs/>
+        </w:rPr>
+        <w:t xml:space="preserve"> and zoom </w:t>
       </w:r>
     </w:p>
     <w:p>
       <w:pPr>
         <w:spacing w:line="480" w:lineRule="auto"/>
         <w:ind w:left="720"/>
-      </w:pPr>
-    </w:p>
-    <w:p>
-      <w:pPr>
-        <w:pStyle w:val="Heading2"/>
+        <w:rPr>
+          <w:rFonts w:ascii="Times New Roman" w:hAnsi="Times New Roman" w:cs="Times New Roman"/>
+        </w:rPr>
+      </w:pPr>
+      <w:r>
+        <w:rPr>
+          <w:rFonts w:ascii="Times New Roman" w:hAnsi="Times New Roman" w:cs="Times New Roman"/>
+        </w:rPr>
+        <w:t>The tour allows the user to zoo</w:t>
+      </w:r>
+      <w:r>
+        <w:rPr>
+          <w:rFonts w:ascii="Times New Roman" w:hAnsi="Times New Roman" w:cs="Times New Roman"/>
+        </w:rPr>
+        <w:t xml:space="preserve">m and span at their leisure and </w:t>
+      </w:r>
+      <w:r>
+        <w:rPr>
+          <w:rFonts w:ascii="Times New Roman" w:hAnsi="Times New Roman" w:cs="Times New Roman"/>
+        </w:rPr>
+        <w:t xml:space="preserve">give attention to specific details. </w:t>
+      </w:r>
+      <w:r>
+        <w:rPr>
+          <w:rFonts w:ascii="Times New Roman" w:hAnsi="Times New Roman" w:cs="Times New Roman"/>
+        </w:rPr>
+        <w:t>The user can move forward, backwards</w:t>
+      </w:r>
+      <w:r>
+        <w:rPr>
+          <w:rFonts w:ascii="Times New Roman" w:hAnsi="Times New Roman" w:cs="Times New Roman"/>
+        </w:rPr>
+        <w:t xml:space="preserve"> and sideways within the frame. There is no limitation since there is a complete </w:t>
+      </w:r>
+      <w:r>
+        <w:rPr>
+          <w:rFonts w:ascii="Times New Roman" w:hAnsi="Times New Roman" w:cs="Times New Roman"/>
+        </w:rPr>
+        <w:t xml:space="preserve">shot of all angles. </w:t>
+      </w:r>
+    </w:p>
+    <w:p>
+      <w:pPr>
         <w:spacing w:line="480" w:lineRule="auto"/>
+        <w:rPr>
+          <w:rFonts w:ascii="Times New Roman" w:hAnsi="Times New Roman" w:cs="Times New Roman"/>
+        </w:rPr>
+      </w:pPr>
+    </w:p>
+    <w:p>
+      <w:pPr>
+        <w:spacing w:line="480" w:lineRule="auto"/>
+        <w:ind w:firstLine="720"/>
         <w:rPr>
           <w:rFonts w:ascii="Times New Roman" w:hAnsi="Times New Roman" w:cs="Times New Roman"/>
           <w:b/>
           <w:bCs/>
-          <w:color w:val="auto"/>
-          <w:sz w:val="24"/>
-          <w:szCs w:val="24"/>
-        </w:rPr>
-      </w:pPr>
-      <w:r>
-        <w:rPr>
-          <w:rFonts w:ascii="Times New Roman" w:hAnsi="Times New Roman" w:cs="Times New Roman"/>
-          <w:color w:val="auto"/>
-          <w:sz w:val="24"/>
-          <w:szCs w:val="24"/>
-        </w:rPr>
-        <w:tab/>
-      </w:r>
-      <w:bookmarkStart w:id="2" w:name="_Toc119429886"/>
+        </w:rPr>
+      </w:pPr>
       <w:r>
         <w:rPr>
           <w:rFonts w:ascii="Times New Roman" w:hAnsi="Times New Roman" w:cs="Times New Roman"/>
           <w:b/>
           <w:bCs/>
-          <w:color w:val="auto"/>
-          <w:sz w:val="24"/>
-          <w:szCs w:val="24"/>
-        </w:rPr>
-        <w:t>Motivation</w:t>
-      </w:r>
-      <w:bookmarkEnd w:id="2"/>
+        </w:rPr>
+        <w:t>Side panel</w:t>
+      </w:r>
     </w:p>
     <w:p>
       <w:pPr>
         <w:spacing w:line="480" w:lineRule="auto"/>
         <w:ind w:left="720"/>
-      </w:pPr>
-      <w:r>
-        <w:rPr>
-          <w:rStyle w:val="normaltextrun"/>
-          <w:color w:val="000000"/>
-          <w:shd w:val="clear" w:color="auto" w:fill="FFFFFF"/>
-        </w:rPr>
-        <w:t>This project will help current and incoming students along with the SCSU staff members locate these locations through a virtual tour. Students can control their navigation and spend time in the areas that are most relevant to them. With a virtual tour that has an interactive 360 map, embedded videos, and relevant information about the school, students can have an experience that makes the school come alive in a new way</w:t>
-      </w:r>
-      <w:r>
-        <w:rPr>
-          <w:rStyle w:val="eop"/>
-          <w:color w:val="000000"/>
-          <w:shd w:val="clear" w:color="auto" w:fill="FFFFFF"/>
-        </w:rPr>
-        <w:t> </w:t>
+        <w:rPr>
+          <w:rFonts w:ascii="Times New Roman" w:hAnsi="Times New Roman" w:cs="Times New Roman"/>
+        </w:rPr>
+      </w:pPr>
+      <w:r>
+        <w:rPr>
+          <w:rFonts w:ascii="Times New Roman" w:hAnsi="Times New Roman" w:cs="Times New Roman"/>
+        </w:rPr>
+        <w:t xml:space="preserve">The user has the </w:t>
+      </w:r>
+      <w:r>
+        <w:rPr>
+          <w:rFonts w:ascii="Times New Roman" w:hAnsi="Times New Roman" w:cs="Times New Roman"/>
+        </w:rPr>
+        <w:t xml:space="preserve">ability </w:t>
+      </w:r>
+      <w:r>
+        <w:rPr>
+          <w:rFonts w:ascii="Times New Roman" w:hAnsi="Times New Roman" w:cs="Times New Roman"/>
+        </w:rPr>
+        <w:t xml:space="preserve">to </w:t>
+      </w:r>
+      <w:r>
+        <w:rPr>
+          <w:rFonts w:ascii="Times New Roman" w:hAnsi="Times New Roman" w:cs="Times New Roman"/>
+        </w:rPr>
+        <w:t xml:space="preserve">see a lists of </w:t>
+      </w:r>
+      <w:r>
+        <w:rPr>
+          <w:rFonts w:ascii="Times New Roman" w:hAnsi="Times New Roman" w:cs="Times New Roman"/>
+        </w:rPr>
+        <w:t xml:space="preserve">all rooms and resources </w:t>
+      </w:r>
+      <w:r>
+        <w:rPr>
+          <w:rFonts w:ascii="Times New Roman" w:hAnsi="Times New Roman" w:cs="Times New Roman"/>
+        </w:rPr>
+        <w:t xml:space="preserve">available on the floor they are viewing. The side </w:t>
+      </w:r>
+      <w:r>
+        <w:rPr>
+          <w:rFonts w:ascii="Times New Roman" w:hAnsi="Times New Roman" w:cs="Times New Roman"/>
+        </w:rPr>
+        <w:t xml:space="preserve">panel </w:t>
+      </w:r>
+      <w:r>
+        <w:rPr>
+          <w:rFonts w:ascii="Times New Roman" w:hAnsi="Times New Roman" w:cs="Times New Roman"/>
+        </w:rPr>
+        <w:t xml:space="preserve">provides direct links to </w:t>
+      </w:r>
+      <w:r>
+        <w:rPr>
+          <w:rFonts w:ascii="Times New Roman" w:hAnsi="Times New Roman" w:cs="Times New Roman"/>
+        </w:rPr>
+        <w:t xml:space="preserve">related pages </w:t>
+      </w:r>
+      <w:r>
+        <w:rPr>
+          <w:rFonts w:ascii="Times New Roman" w:hAnsi="Times New Roman" w:cs="Times New Roman"/>
+        </w:rPr>
+        <w:t>and allows the user to navigate back to the tour.</w:t>
       </w:r>
     </w:p>
     <w:p>
       <w:pPr>
         <w:spacing w:line="480" w:lineRule="auto"/>
-      </w:pPr>
-    </w:p>
-    <w:p>
-      <w:pPr>
-        <w:pStyle w:val="Heading2"/>
+        <w:rPr>
+          <w:rFonts w:ascii="Times New Roman" w:hAnsi="Times New Roman" w:cs="Times New Roman"/>
+        </w:rPr>
+      </w:pPr>
+    </w:p>
+    <w:p>
+      <w:pPr>
         <w:spacing w:line="480" w:lineRule="auto"/>
+        <w:ind w:firstLine="720"/>
         <w:rPr>
           <w:rFonts w:ascii="Times New Roman" w:hAnsi="Times New Roman" w:cs="Times New Roman"/>
           <w:b/>
           <w:bCs/>
-          <w:color w:val="auto"/>
-          <w:sz w:val="24"/>
-          <w:szCs w:val="24"/>
-        </w:rPr>
-      </w:pPr>
-      <w:r>
-        <w:rPr>
-          <w:rFonts w:ascii="Times New Roman" w:hAnsi="Times New Roman" w:cs="Times New Roman"/>
-          <w:color w:val="auto"/>
-          <w:sz w:val="24"/>
-          <w:szCs w:val="24"/>
-        </w:rPr>
-        <w:tab/>
-      </w:r>
-      <w:bookmarkStart w:id="3" w:name="_Toc119429887"/>
+        </w:rPr>
+      </w:pPr>
       <w:r>
         <w:rPr>
           <w:rFonts w:ascii="Times New Roman" w:hAnsi="Times New Roman" w:cs="Times New Roman"/>
           <w:b/>
           <w:bCs/>
-          <w:color w:val="auto"/>
-          <w:sz w:val="24"/>
-          <w:szCs w:val="24"/>
-        </w:rPr>
-        <w:t>Significance</w:t>
-      </w:r>
-      <w:bookmarkEnd w:id="3"/>
+        </w:rPr>
+        <w:t>Hotspots</w:t>
+      </w:r>
     </w:p>
     <w:p>
       <w:pPr>
         <w:spacing w:line="480" w:lineRule="auto"/>
         <w:ind w:left="720"/>
-      </w:pPr>
-      <w:r>
-        <w:rPr>
-          <w:rStyle w:val="normaltextrun"/>
-          <w:color w:val="000000"/>
-          <w:shd w:val="clear" w:color="auto" w:fill="FFFFFF"/>
-        </w:rPr>
-        <w:t xml:space="preserve">A virtual tool will help save students a lot of time. Take a scenario whereby a student is planning to book a study room to prepare for their final exam in </w:t>
-      </w:r>
-      <w:proofErr w:type="spellStart"/>
-      <w:r>
-        <w:rPr>
-          <w:rStyle w:val="normaltextrun"/>
-          <w:color w:val="000000"/>
-          <w:shd w:val="clear" w:color="auto" w:fill="FFFFFF"/>
-        </w:rPr>
-        <w:t>Buley</w:t>
-      </w:r>
-      <w:proofErr w:type="spellEnd"/>
-      <w:r>
-        <w:rPr>
-          <w:rStyle w:val="normaltextrun"/>
-          <w:color w:val="000000"/>
-          <w:shd w:val="clear" w:color="auto" w:fill="FFFFFF"/>
-        </w:rPr>
-        <w:t xml:space="preserve">. Instead of having to travel from their present location to come and ask for the room around the convention, they can just go on this tour prior to their study hours and view where their </w:t>
-      </w:r>
-      <w:r>
-        <w:rPr>
-          <w:rStyle w:val="normaltextrun"/>
-          <w:color w:val="000000"/>
-          <w:shd w:val="clear" w:color="auto" w:fill="FFFFFF"/>
+        <w:rPr>
+          <w:rFonts w:ascii="Times New Roman" w:hAnsi="Times New Roman" w:cs="Times New Roman"/>
+        </w:rPr>
+      </w:pPr>
+      <w:r>
+        <w:rPr>
+          <w:rFonts w:ascii="Times New Roman" w:hAnsi="Times New Roman" w:cs="Times New Roman"/>
+        </w:rPr>
+        <w:t xml:space="preserve">The </w:t>
+      </w:r>
+      <w:r>
+        <w:rPr>
+          <w:rFonts w:ascii="Times New Roman" w:hAnsi="Times New Roman" w:cs="Times New Roman"/>
+        </w:rPr>
+        <w:t>tour hotspo</w:t>
+      </w:r>
+      <w:r>
+        <w:rPr>
+          <w:rFonts w:ascii="Times New Roman" w:hAnsi="Times New Roman" w:cs="Times New Roman"/>
+        </w:rPr>
+        <w:t xml:space="preserve">ts </w:t>
+      </w:r>
+      <w:r>
+        <w:rPr>
+          <w:rFonts w:ascii="Times New Roman" w:hAnsi="Times New Roman" w:cs="Times New Roman"/>
+        </w:rPr>
+        <w:t>provide</w:t>
+      </w:r>
+      <w:r>
+        <w:rPr>
+          <w:rFonts w:ascii="Times New Roman" w:hAnsi="Times New Roman" w:cs="Times New Roman"/>
+        </w:rPr>
+        <w:t xml:space="preserve"> an interaction for the users to click on to view additional </w:t>
+      </w:r>
+      <w:r>
+        <w:rPr>
+          <w:rFonts w:ascii="Times New Roman" w:hAnsi="Times New Roman" w:cs="Times New Roman"/>
+        </w:rPr>
+        <w:t>information about a particular area</w:t>
+      </w:r>
+      <w:r>
+        <w:rPr>
+          <w:rFonts w:ascii="Times New Roman" w:hAnsi="Times New Roman" w:cs="Times New Roman"/>
+        </w:rPr>
+        <w:t xml:space="preserve"> </w:t>
+      </w:r>
+      <w:r>
+        <w:rPr>
+          <w:rFonts w:ascii="Times New Roman" w:hAnsi="Times New Roman" w:cs="Times New Roman"/>
+        </w:rPr>
+        <w:t xml:space="preserve">within the tour </w:t>
+      </w:r>
+      <w:r>
+        <w:rPr>
+          <w:rFonts w:ascii="Times New Roman" w:hAnsi="Times New Roman" w:cs="Times New Roman"/>
+        </w:rPr>
+        <w:t xml:space="preserve">such as the IT Help Desk or Academic Success Center. </w:t>
+      </w:r>
+    </w:p>
+    <w:p>
+      <w:pPr>
+        <w:pStyle w:val="Heading1"/>
+        <w:rPr>
+          <w:rFonts w:ascii="Times New Roman" w:hAnsi="Times New Roman" w:cs="Times New Roman"/>
+          <w:b/>
+          <w:bCs/>
+          <w:color w:val="auto"/>
+          <w:sz w:val="24"/>
+          <w:szCs w:val="24"/>
+        </w:rPr>
+      </w:pPr>
+      <w:bookmarkStart w:id="9" w:name="_Toc119429893"/>
+      <w:r>
+        <w:rPr>
+          <w:rFonts w:ascii="Times New Roman" w:hAnsi="Times New Roman" w:cs="Times New Roman"/>
+          <w:b/>
+          <w:bCs/>
+          <w:color w:val="auto"/>
+          <w:sz w:val="24"/>
+          <w:szCs w:val="24"/>
         </w:rPr>
         <w:lastRenderedPageBreak/>
-        <w:t>rooms are located instead of wasting their time looking for the room. This saves them valuable time and money. The same scenario goes for finding departments.</w:t>
-      </w:r>
-      <w:r>
-        <w:rPr>
-          <w:rStyle w:val="eop"/>
-          <w:color w:val="000000"/>
-          <w:shd w:val="clear" w:color="auto" w:fill="FFFFFF"/>
-        </w:rPr>
-        <w:t> </w:t>
-      </w:r>
-    </w:p>
-    <w:p>
-      <w:pPr>
-        <w:spacing w:line="480" w:lineRule="auto"/>
-      </w:pPr>
-    </w:p>
-    <w:p>
-      <w:pPr>
-        <w:spacing w:line="480" w:lineRule="auto"/>
-      </w:pPr>
-    </w:p>
-    <w:p>
-      <w:pPr>
-        <w:spacing w:line="480" w:lineRule="auto"/>
-      </w:pPr>
-    </w:p>
-    <w:p>
-      <w:pPr>
-        <w:spacing w:line="480" w:lineRule="auto"/>
-      </w:pPr>
-    </w:p>
-    <w:p>
-      <w:pPr>
-        <w:spacing w:line="480" w:lineRule="auto"/>
-      </w:pPr>
-    </w:p>
-    <w:p>
-      <w:pPr>
-        <w:spacing w:line="480" w:lineRule="auto"/>
-      </w:pPr>
-    </w:p>
-    <w:p>
-      <w:pPr>
-        <w:spacing w:line="480" w:lineRule="auto"/>
-      </w:pPr>
-    </w:p>
-    <w:p>
-      <w:pPr>
-        <w:spacing w:line="480" w:lineRule="auto"/>
-      </w:pPr>
-    </w:p>
-    <w:p>
-      <w:pPr>
-        <w:spacing w:line="480" w:lineRule="auto"/>
-      </w:pPr>
-    </w:p>
-    <w:p>
-      <w:pPr>
-        <w:spacing w:line="480" w:lineRule="auto"/>
-      </w:pPr>
-    </w:p>
-    <w:p>
-      <w:pPr>
-        <w:spacing w:line="480" w:lineRule="auto"/>
-      </w:pPr>
-    </w:p>
-    <w:p>
-      <w:pPr>
-        <w:spacing w:line="480" w:lineRule="auto"/>
-      </w:pPr>
-    </w:p>
-    <w:p>
-      <w:pPr>
-        <w:spacing w:line="480" w:lineRule="auto"/>
-      </w:pPr>
-    </w:p>
-    <w:p>
-      <w:pPr>
-        <w:spacing w:line="480" w:lineRule="auto"/>
-      </w:pPr>
-    </w:p>
-    <w:p>
-      <w:pPr>
-        <w:spacing w:line="480" w:lineRule="auto"/>
-      </w:pPr>
-    </w:p>
-    <w:p>
-      <w:pPr>
-        <w:spacing w:line="480" w:lineRule="auto"/>
-      </w:pPr>
+        <w:t>Section IV: Design Specification</w:t>
+      </w:r>
+      <w:bookmarkEnd w:id="9"/>
+    </w:p>
+    <w:p>
+      <w:pPr>
+        <w:pStyle w:val="Heading2"/>
+        <w:rPr>
+          <w:rFonts w:ascii="Times New Roman" w:hAnsi="Times New Roman" w:cs="Times New Roman"/>
+          <w:b/>
+          <w:bCs/>
+          <w:color w:val="auto"/>
+          <w:sz w:val="24"/>
+          <w:szCs w:val="24"/>
+        </w:rPr>
+      </w:pPr>
+      <w:bookmarkStart w:id="10" w:name="_Toc119429894"/>
+    </w:p>
+    <w:p>
+      <w:pPr>
+        <w:pStyle w:val="Heading2"/>
+        <w:rPr>
+          <w:rFonts w:ascii="Times New Roman" w:hAnsi="Times New Roman" w:cs="Times New Roman"/>
+          <w:b/>
+          <w:bCs/>
+          <w:color w:val="auto"/>
+          <w:sz w:val="24"/>
+          <w:szCs w:val="24"/>
+        </w:rPr>
+      </w:pPr>
+      <w:r>
+        <w:rPr>
+          <w:rFonts w:ascii="Times New Roman" w:hAnsi="Times New Roman" w:cs="Times New Roman"/>
+          <w:b/>
+          <w:bCs/>
+          <w:color w:val="auto"/>
+          <w:sz w:val="24"/>
+          <w:szCs w:val="24"/>
+        </w:rPr>
+        <w:t>ER Diagram</w:t>
+      </w:r>
+      <w:bookmarkEnd w:id="10"/>
+    </w:p>
+    <w:p>
+      <w:pPr>
+        <w:pStyle w:val="Heading2"/>
+        <w:rPr>
+          <w:rFonts w:ascii="Times New Roman" w:hAnsi="Times New Roman" w:cs="Times New Roman"/>
+          <w:b/>
+          <w:bCs/>
+          <w:color w:val="auto"/>
+          <w:sz w:val="24"/>
+          <w:szCs w:val="24"/>
+        </w:rPr>
+      </w:pPr>
+      <w:bookmarkStart w:id="11" w:name="_Toc119429895"/>
+    </w:p>
+    <w:p>
+      <w:pPr>
+        <w:pStyle w:val="Heading2"/>
+        <w:rPr>
+          <w:rFonts w:ascii="Times New Roman" w:hAnsi="Times New Roman" w:cs="Times New Roman"/>
+          <w:b/>
+          <w:bCs/>
+          <w:color w:val="auto"/>
+          <w:sz w:val="24"/>
+          <w:szCs w:val="24"/>
+        </w:rPr>
+      </w:pPr>
+    </w:p>
+    <w:p>
+      <w:pPr>
+        <w:pStyle w:val="Heading2"/>
+        <w:rPr>
+          <w:rFonts w:ascii="Times New Roman" w:hAnsi="Times New Roman" w:cs="Times New Roman"/>
+          <w:b/>
+          <w:bCs/>
+          <w:color w:val="auto"/>
+          <w:sz w:val="24"/>
+          <w:szCs w:val="24"/>
+        </w:rPr>
+      </w:pPr>
+      <w:r>
+        <w:rPr>
+          <w:rFonts w:ascii="Times New Roman" w:hAnsi="Times New Roman" w:cs="Times New Roman"/>
+          <w:b/>
+          <w:bCs/>
+          <w:color w:val="auto"/>
+          <w:sz w:val="24"/>
+          <w:szCs w:val="24"/>
+        </w:rPr>
+        <w:t>Class Diagram</w:t>
+      </w:r>
+      <w:bookmarkEnd w:id="11"/>
+    </w:p>
+    <w:p/>
+    <w:p>
+      <w:pPr>
+        <w:pStyle w:val="Heading2"/>
+        <w:rPr>
+          <w:rFonts w:ascii="Times New Roman" w:hAnsi="Times New Roman" w:cs="Times New Roman"/>
+          <w:b/>
+          <w:bCs/>
+          <w:color w:val="auto"/>
+          <w:sz w:val="24"/>
+          <w:szCs w:val="24"/>
+        </w:rPr>
+      </w:pPr>
+      <w:bookmarkStart w:id="12" w:name="_Toc119429896"/>
+    </w:p>
+    <w:p>
+      <w:pPr>
+        <w:pStyle w:val="Heading2"/>
+        <w:rPr>
+          <w:rFonts w:ascii="Times New Roman" w:hAnsi="Times New Roman" w:cs="Times New Roman"/>
+          <w:b/>
+          <w:bCs/>
+          <w:color w:val="auto"/>
+          <w:sz w:val="24"/>
+          <w:szCs w:val="24"/>
+        </w:rPr>
+      </w:pPr>
+      <w:r>
+        <w:rPr>
+          <w:rFonts w:ascii="Times New Roman" w:hAnsi="Times New Roman" w:cs="Times New Roman"/>
+          <w:b/>
+          <w:bCs/>
+          <w:color w:val="auto"/>
+          <w:sz w:val="24"/>
+          <w:szCs w:val="24"/>
+        </w:rPr>
+        <w:t>User Interface Diagram</w:t>
+      </w:r>
+      <w:bookmarkEnd w:id="12"/>
+    </w:p>
+    <w:p>
+      <w:pPr>
+        <w:pStyle w:val="Heading1"/>
+        <w:rPr>
+          <w:rFonts w:ascii="Times New Roman" w:hAnsi="Times New Roman" w:cs="Times New Roman"/>
+          <w:color w:val="auto"/>
+          <w:sz w:val="24"/>
+          <w:szCs w:val="24"/>
+        </w:rPr>
+      </w:pPr>
+      <w:bookmarkStart w:id="13" w:name="_Toc119429897"/>
+    </w:p>
+    <w:p>
+      <w:pPr>
+        <w:pStyle w:val="Heading1"/>
+        <w:rPr>
+          <w:rFonts w:ascii="Times New Roman" w:hAnsi="Times New Roman" w:cs="Times New Roman"/>
+          <w:color w:val="auto"/>
+          <w:sz w:val="24"/>
+          <w:szCs w:val="24"/>
+        </w:rPr>
+      </w:pPr>
+    </w:p>
+    <w:p>
+      <w:pPr>
+        <w:pStyle w:val="Heading1"/>
+        <w:rPr>
+          <w:rFonts w:ascii="Times New Roman" w:hAnsi="Times New Roman" w:cs="Times New Roman"/>
+          <w:color w:val="auto"/>
+          <w:sz w:val="24"/>
+          <w:szCs w:val="24"/>
+        </w:rPr>
+      </w:pPr>
+    </w:p>
+    <w:p>
+      <w:pPr>
+        <w:pStyle w:val="Heading1"/>
+        <w:rPr>
+          <w:rFonts w:ascii="Times New Roman" w:hAnsi="Times New Roman" w:cs="Times New Roman"/>
+          <w:color w:val="auto"/>
+          <w:sz w:val="24"/>
+          <w:szCs w:val="24"/>
+        </w:rPr>
+      </w:pPr>
+    </w:p>
+    <w:p>
+      <w:pPr>
+        <w:pStyle w:val="Heading1"/>
+        <w:rPr>
+          <w:rFonts w:ascii="Times New Roman" w:hAnsi="Times New Roman" w:cs="Times New Roman"/>
+          <w:color w:val="auto"/>
+          <w:sz w:val="24"/>
+          <w:szCs w:val="24"/>
+        </w:rPr>
+      </w:pPr>
+      <w:r>
+        <w:rPr>
+          <w:rFonts w:ascii="Times New Roman" w:hAnsi="Times New Roman" w:cs="Times New Roman"/>
+          <w:color w:val="auto"/>
+          <w:sz w:val="24"/>
+          <w:szCs w:val="24"/>
+        </w:rPr>
+        <w:t>Section V: Implementation Details</w:t>
+      </w:r>
+      <w:bookmarkEnd w:id="13"/>
+    </w:p>
+    <w:p>
+      <w:pPr>
+        <w:pStyle w:val="Heading2"/>
+        <w:rPr>
+          <w:rFonts w:ascii="Times New Roman" w:hAnsi="Times New Roman" w:cs="Times New Roman"/>
+          <w:color w:val="auto"/>
+          <w:sz w:val="24"/>
+          <w:szCs w:val="24"/>
+        </w:rPr>
+      </w:pPr>
+      <w:r>
+        <w:rPr>
+          <w:rFonts w:ascii="Times New Roman" w:hAnsi="Times New Roman" w:cs="Times New Roman"/>
+          <w:color w:val="auto"/>
+          <w:sz w:val="24"/>
+          <w:szCs w:val="24"/>
+        </w:rPr>
+        <w:tab/>
+      </w:r>
+      <w:bookmarkStart w:id="14" w:name="_Toc119429898"/>
+      <w:r>
+        <w:rPr>
+          <w:rFonts w:ascii="Times New Roman" w:hAnsi="Times New Roman" w:cs="Times New Roman"/>
+          <w:color w:val="auto"/>
+          <w:sz w:val="24"/>
+          <w:szCs w:val="24"/>
+        </w:rPr>
+        <w:t>Software Components</w:t>
+      </w:r>
+      <w:bookmarkEnd w:id="14"/>
+    </w:p>
+    <w:p>
+      <w:pPr>
+        <w:pStyle w:val="Heading2"/>
+        <w:rPr>
+          <w:rFonts w:ascii="Times New Roman" w:hAnsi="Times New Roman" w:cs="Times New Roman"/>
+          <w:color w:val="auto"/>
+          <w:sz w:val="24"/>
+          <w:szCs w:val="24"/>
+        </w:rPr>
+      </w:pPr>
+      <w:r>
+        <w:rPr>
+          <w:rFonts w:ascii="Times New Roman" w:hAnsi="Times New Roman" w:cs="Times New Roman"/>
+          <w:color w:val="auto"/>
+          <w:sz w:val="24"/>
+          <w:szCs w:val="24"/>
+        </w:rPr>
+        <w:tab/>
+      </w:r>
+      <w:bookmarkStart w:id="15" w:name="_Toc119429899"/>
+      <w:r>
+        <w:rPr>
+          <w:rFonts w:ascii="Times New Roman" w:hAnsi="Times New Roman" w:cs="Times New Roman"/>
+          <w:color w:val="auto"/>
+          <w:sz w:val="24"/>
+          <w:szCs w:val="24"/>
+        </w:rPr>
+        <w:t>Required Tools and Technologies</w:t>
+      </w:r>
+      <w:bookmarkEnd w:id="15"/>
+    </w:p>
+    <w:p>
+      <w:pPr>
+        <w:pStyle w:val="Heading2"/>
+        <w:rPr>
+          <w:rFonts w:ascii="Times New Roman" w:hAnsi="Times New Roman" w:cs="Times New Roman"/>
+          <w:color w:val="auto"/>
+          <w:sz w:val="24"/>
+          <w:szCs w:val="24"/>
+        </w:rPr>
+      </w:pPr>
+      <w:r>
+        <w:rPr>
+          <w:rFonts w:ascii="Times New Roman" w:hAnsi="Times New Roman" w:cs="Times New Roman"/>
+          <w:color w:val="auto"/>
+          <w:sz w:val="24"/>
+          <w:szCs w:val="24"/>
+        </w:rPr>
+        <w:tab/>
+      </w:r>
+      <w:bookmarkStart w:id="16" w:name="_Toc119429900"/>
+      <w:r>
+        <w:rPr>
+          <w:rFonts w:ascii="Times New Roman" w:hAnsi="Times New Roman" w:cs="Times New Roman"/>
+          <w:color w:val="auto"/>
+          <w:sz w:val="24"/>
+          <w:szCs w:val="24"/>
+        </w:rPr>
+        <w:t>Timeline</w:t>
+      </w:r>
+      <w:bookmarkEnd w:id="16"/>
+    </w:p>
+    <w:p>
+      <w:pPr>
+        <w:pStyle w:val="Heading1"/>
+        <w:rPr>
+          <w:rFonts w:ascii="Times New Roman" w:hAnsi="Times New Roman" w:cs="Times New Roman"/>
+          <w:color w:val="auto"/>
+          <w:sz w:val="24"/>
+          <w:szCs w:val="24"/>
+        </w:rPr>
+      </w:pPr>
+      <w:bookmarkStart w:id="17" w:name="_Toc119429901"/>
+      <w:r>
+        <w:rPr>
+          <w:rFonts w:ascii="Times New Roman" w:hAnsi="Times New Roman" w:cs="Times New Roman"/>
+          <w:color w:val="auto"/>
+          <w:sz w:val="24"/>
+          <w:szCs w:val="24"/>
+        </w:rPr>
+        <w:t>Section VI: Test Strategy Applied</w:t>
+      </w:r>
+      <w:bookmarkEnd w:id="17"/>
+    </w:p>
+    <w:p>
+      <w:pPr>
+        <w:pStyle w:val="Heading2"/>
+        <w:rPr>
+          <w:rFonts w:ascii="Times New Roman" w:hAnsi="Times New Roman" w:cs="Times New Roman"/>
+          <w:color w:val="auto"/>
+          <w:sz w:val="24"/>
+          <w:szCs w:val="24"/>
+        </w:rPr>
+      </w:pPr>
+      <w:r>
+        <w:rPr>
+          <w:rFonts w:ascii="Times New Roman" w:hAnsi="Times New Roman" w:cs="Times New Roman"/>
+          <w:color w:val="auto"/>
+          <w:sz w:val="24"/>
+          <w:szCs w:val="24"/>
+        </w:rPr>
+        <w:tab/>
+      </w:r>
+      <w:bookmarkStart w:id="18" w:name="_Toc119429902"/>
+      <w:r>
+        <w:rPr>
+          <w:rFonts w:ascii="Times New Roman" w:hAnsi="Times New Roman" w:cs="Times New Roman"/>
+          <w:color w:val="auto"/>
+          <w:sz w:val="24"/>
+          <w:szCs w:val="24"/>
+        </w:rPr>
+        <w:t>Unit Test</w:t>
+      </w:r>
+      <w:bookmarkEnd w:id="18"/>
+    </w:p>
+    <w:p>
+      <w:pPr>
+        <w:pStyle w:val="Heading2"/>
+        <w:rPr>
+          <w:rFonts w:ascii="Times New Roman" w:hAnsi="Times New Roman" w:cs="Times New Roman"/>
+          <w:color w:val="auto"/>
+          <w:sz w:val="24"/>
+          <w:szCs w:val="24"/>
+        </w:rPr>
+      </w:pPr>
+      <w:r>
+        <w:rPr>
+          <w:rFonts w:ascii="Times New Roman" w:hAnsi="Times New Roman" w:cs="Times New Roman"/>
+          <w:color w:val="auto"/>
+          <w:sz w:val="24"/>
+          <w:szCs w:val="24"/>
+        </w:rPr>
+        <w:tab/>
+      </w:r>
+      <w:bookmarkStart w:id="19" w:name="_Toc119429903"/>
+      <w:r>
+        <w:rPr>
+          <w:rFonts w:ascii="Times New Roman" w:hAnsi="Times New Roman" w:cs="Times New Roman"/>
+          <w:color w:val="auto"/>
+          <w:sz w:val="24"/>
+          <w:szCs w:val="24"/>
+        </w:rPr>
+        <w:t>Integration Test</w:t>
+      </w:r>
+      <w:bookmarkEnd w:id="19"/>
+    </w:p>
+    <w:p>
+      <w:pPr>
+        <w:pStyle w:val="Heading2"/>
+        <w:rPr>
+          <w:rFonts w:ascii="Times New Roman" w:hAnsi="Times New Roman" w:cs="Times New Roman"/>
+          <w:color w:val="auto"/>
+          <w:sz w:val="24"/>
+          <w:szCs w:val="24"/>
+        </w:rPr>
+      </w:pPr>
+      <w:r>
+        <w:rPr>
+          <w:rFonts w:ascii="Times New Roman" w:hAnsi="Times New Roman" w:cs="Times New Roman"/>
+          <w:color w:val="auto"/>
+          <w:sz w:val="24"/>
+          <w:szCs w:val="24"/>
+        </w:rPr>
+        <w:tab/>
+      </w:r>
+      <w:bookmarkStart w:id="20" w:name="_Toc119429904"/>
+      <w:r>
+        <w:rPr>
+          <w:rFonts w:ascii="Times New Roman" w:hAnsi="Times New Roman" w:cs="Times New Roman"/>
+          <w:color w:val="auto"/>
+          <w:sz w:val="24"/>
+          <w:szCs w:val="24"/>
+        </w:rPr>
+        <w:t>System Test</w:t>
+      </w:r>
+      <w:bookmarkEnd w:id="20"/>
+      <w:r>
+        <w:rPr>
+          <w:rFonts w:ascii="Times New Roman" w:hAnsi="Times New Roman" w:cs="Times New Roman"/>
+          <w:color w:val="auto"/>
+          <w:sz w:val="24"/>
+          <w:szCs w:val="24"/>
+        </w:rPr>
+        <w:t xml:space="preserve"> </w:t>
+      </w:r>
+    </w:p>
+    <w:p>
+      <w:pPr>
+        <w:pStyle w:val="Heading1"/>
+        <w:rPr>
+          <w:rFonts w:ascii="Times New Roman" w:hAnsi="Times New Roman" w:cs="Times New Roman"/>
+          <w:color w:val="auto"/>
+          <w:sz w:val="24"/>
+          <w:szCs w:val="24"/>
+        </w:rPr>
+      </w:pPr>
+      <w:bookmarkStart w:id="21" w:name="_Toc119429905"/>
+      <w:r>
+        <w:rPr>
+          <w:rFonts w:ascii="Times New Roman" w:hAnsi="Times New Roman" w:cs="Times New Roman"/>
+          <w:color w:val="auto"/>
+          <w:sz w:val="24"/>
+          <w:szCs w:val="24"/>
+        </w:rPr>
+        <w:t>Section VII: Discussion</w:t>
+      </w:r>
+      <w:bookmarkEnd w:id="21"/>
+    </w:p>
+    <w:p>
+      <w:pPr>
+        <w:pStyle w:val="Heading2"/>
+        <w:rPr>
+          <w:rFonts w:ascii="Times New Roman" w:hAnsi="Times New Roman" w:cs="Times New Roman"/>
+          <w:color w:val="auto"/>
+          <w:sz w:val="24"/>
+          <w:szCs w:val="24"/>
+        </w:rPr>
+      </w:pPr>
+      <w:r>
+        <w:rPr>
+          <w:rFonts w:ascii="Times New Roman" w:hAnsi="Times New Roman" w:cs="Times New Roman"/>
+          <w:color w:val="auto"/>
+          <w:sz w:val="24"/>
+          <w:szCs w:val="24"/>
+        </w:rPr>
+        <w:tab/>
+      </w:r>
+      <w:bookmarkStart w:id="22" w:name="_Toc119429906"/>
+      <w:r>
+        <w:rPr>
+          <w:rFonts w:ascii="Times New Roman" w:hAnsi="Times New Roman" w:cs="Times New Roman"/>
+          <w:color w:val="auto"/>
+          <w:sz w:val="24"/>
+          <w:szCs w:val="24"/>
+        </w:rPr>
+        <w:t>Unresolved Issues</w:t>
+      </w:r>
+      <w:bookmarkEnd w:id="22"/>
+    </w:p>
+    <w:p>
+      <w:pPr>
+        <w:pStyle w:val="Heading2"/>
+        <w:rPr>
+          <w:rFonts w:ascii="Times New Roman" w:hAnsi="Times New Roman" w:cs="Times New Roman"/>
+          <w:color w:val="auto"/>
+          <w:sz w:val="24"/>
+          <w:szCs w:val="24"/>
+        </w:rPr>
+      </w:pPr>
+      <w:r>
+        <w:rPr>
+          <w:rFonts w:ascii="Times New Roman" w:hAnsi="Times New Roman" w:cs="Times New Roman"/>
+          <w:color w:val="auto"/>
+          <w:sz w:val="24"/>
+          <w:szCs w:val="24"/>
+        </w:rPr>
+        <w:tab/>
+      </w:r>
+      <w:bookmarkStart w:id="23" w:name="_Toc119429907"/>
+      <w:r>
+        <w:rPr>
+          <w:rFonts w:ascii="Times New Roman" w:hAnsi="Times New Roman" w:cs="Times New Roman"/>
+          <w:color w:val="auto"/>
+          <w:sz w:val="24"/>
+          <w:szCs w:val="24"/>
+        </w:rPr>
+        <w:t>Limitations</w:t>
+      </w:r>
+      <w:bookmarkEnd w:id="23"/>
+    </w:p>
+    <w:p>
+      <w:pPr>
+        <w:pStyle w:val="Heading2"/>
+        <w:rPr>
+          <w:rFonts w:ascii="Times New Roman" w:hAnsi="Times New Roman" w:cs="Times New Roman"/>
+          <w:color w:val="auto"/>
+          <w:sz w:val="24"/>
+          <w:szCs w:val="24"/>
+        </w:rPr>
+      </w:pPr>
+      <w:r>
+        <w:rPr>
+          <w:rFonts w:ascii="Times New Roman" w:hAnsi="Times New Roman" w:cs="Times New Roman"/>
+          <w:color w:val="auto"/>
+          <w:sz w:val="24"/>
+          <w:szCs w:val="24"/>
+        </w:rPr>
+        <w:tab/>
+      </w:r>
+      <w:bookmarkStart w:id="24" w:name="_Toc119429908"/>
+      <w:r>
+        <w:rPr>
+          <w:rFonts w:ascii="Times New Roman" w:hAnsi="Times New Roman" w:cs="Times New Roman"/>
+          <w:color w:val="auto"/>
+          <w:sz w:val="24"/>
+          <w:szCs w:val="24"/>
+        </w:rPr>
+        <w:t>Future Directions</w:t>
+      </w:r>
+      <w:bookmarkEnd w:id="24"/>
+    </w:p>
+    <w:p>
+      <w:pPr>
+        <w:pStyle w:val="Heading1"/>
+        <w:rPr>
+          <w:rFonts w:ascii="Times New Roman" w:hAnsi="Times New Roman" w:cs="Times New Roman"/>
+          <w:color w:val="auto"/>
+          <w:sz w:val="24"/>
+          <w:szCs w:val="24"/>
+        </w:rPr>
+      </w:pPr>
+      <w:bookmarkStart w:id="25" w:name="_Toc119429909"/>
+      <w:r>
+        <w:rPr>
+          <w:rFonts w:ascii="Times New Roman" w:hAnsi="Times New Roman" w:cs="Times New Roman"/>
+          <w:color w:val="auto"/>
+          <w:sz w:val="24"/>
+          <w:szCs w:val="24"/>
+        </w:rPr>
+        <w:t>Section</w:t>
+      </w:r>
+      <w:r>
+        <w:rPr>
+          <w:rFonts w:ascii="Times New Roman" w:hAnsi="Times New Roman" w:cs="Times New Roman"/>
+          <w:color w:val="auto"/>
+          <w:sz w:val="24"/>
+          <w:szCs w:val="24"/>
+        </w:rPr>
+        <w:tab/>
+      </w:r>
+      <w:r>
+        <w:rPr>
+          <w:rFonts w:ascii="Times New Roman" w:hAnsi="Times New Roman" w:cs="Times New Roman"/>
+          <w:color w:val="auto"/>
+          <w:sz w:val="24"/>
+          <w:szCs w:val="24"/>
+        </w:rPr>
+        <w:t xml:space="preserve"> </w:t>
+      </w:r>
+      <w:r>
+        <w:rPr>
+          <w:rFonts w:ascii="Times New Roman" w:hAnsi="Times New Roman" w:cs="Times New Roman"/>
+          <w:color w:val="auto"/>
+          <w:sz w:val="24"/>
+          <w:szCs w:val="24"/>
+        </w:rPr>
+        <w:t>VIII: Conclusion</w:t>
+      </w:r>
+      <w:bookmarkEnd w:id="25"/>
+    </w:p>
+    <w:p>
+      <w:pPr>
+        <w:pStyle w:val="Heading1"/>
+        <w:rPr>
+          <w:rFonts w:ascii="Times New Roman" w:hAnsi="Times New Roman" w:cs="Times New Roman"/>
+          <w:color w:val="auto"/>
+          <w:sz w:val="24"/>
+          <w:szCs w:val="24"/>
+        </w:rPr>
+      </w:pPr>
+      <w:bookmarkStart w:id="26" w:name="_Toc119429910"/>
+      <w:r>
+        <w:rPr>
+          <w:rFonts w:ascii="Times New Roman" w:hAnsi="Times New Roman" w:cs="Times New Roman"/>
+          <w:color w:val="auto"/>
+          <w:sz w:val="24"/>
+          <w:szCs w:val="24"/>
+        </w:rPr>
+        <w:t>References</w:t>
+      </w:r>
+      <w:bookmarkEnd w:id="26"/>
+    </w:p>
+    <w:p>
+      <w:pPr>
+        <w:pStyle w:val="Heading1"/>
+        <w:rPr>
+          <w:rFonts w:ascii="Times New Roman" w:hAnsi="Times New Roman" w:cs="Times New Roman"/>
+          <w:color w:val="auto"/>
+          <w:sz w:val="24"/>
+          <w:szCs w:val="24"/>
+        </w:rPr>
+      </w:pPr>
+      <w:bookmarkStart w:id="27" w:name="_Toc119429911"/>
+      <w:r>
+        <w:rPr>
+          <w:rFonts w:ascii="Times New Roman" w:hAnsi="Times New Roman" w:cs="Times New Roman"/>
+          <w:color w:val="auto"/>
+          <w:sz w:val="24"/>
+          <w:szCs w:val="24"/>
+        </w:rPr>
+        <w:t>Appendix</w:t>
+      </w:r>
+      <w:bookmarkEnd w:id="27"/>
     </w:p>
     <w:p/>
     <w:p/>
     <w:p/>
-    <w:p/>
-    <w:p/>
-    <w:p/>
-    <w:p/>
-    <w:p/>
-    <w:p>
-      <w:pPr>
-        <w:pStyle w:val="Heading1"/>
-        <w:rPr>
-          <w:rFonts w:ascii="Times New Roman" w:hAnsi="Times New Roman" w:cs="Times New Roman"/>
-          <w:b/>
-          <w:bCs/>
-          <w:color w:val="auto"/>
-          <w:sz w:val="24"/>
-          <w:szCs w:val="24"/>
-        </w:rPr>
-      </w:pPr>
-      <w:bookmarkStart w:id="4" w:name="_Toc119429888"/>
-      <w:r>
-        <w:rPr>
-          <w:rFonts w:ascii="Times New Roman" w:hAnsi="Times New Roman" w:cs="Times New Roman"/>
-          <w:b/>
-          <w:bCs/>
-          <w:color w:val="auto"/>
-          <w:sz w:val="24"/>
-          <w:szCs w:val="24"/>
-        </w:rPr>
-        <w:lastRenderedPageBreak/>
-        <w:t>S</w:t>
-      </w:r>
-      <w:r>
-        <w:rPr>
-          <w:rFonts w:ascii="Times New Roman" w:hAnsi="Times New Roman" w:cs="Times New Roman"/>
-          <w:b/>
-          <w:bCs/>
-          <w:color w:val="auto"/>
-          <w:sz w:val="24"/>
-          <w:szCs w:val="24"/>
-        </w:rPr>
-        <w:t>ection</w:t>
-      </w:r>
-      <w:r>
-        <w:rPr>
-          <w:rFonts w:ascii="Times New Roman" w:hAnsi="Times New Roman" w:cs="Times New Roman"/>
-          <w:b/>
-          <w:bCs/>
-          <w:color w:val="auto"/>
-          <w:sz w:val="24"/>
-          <w:szCs w:val="24"/>
-        </w:rPr>
-        <w:t xml:space="preserve"> II: Related Work</w:t>
-      </w:r>
-      <w:bookmarkEnd w:id="4"/>
-    </w:p>
-    <w:p/>
-    <w:p>
-      <w:pPr>
-        <w:spacing w:line="480" w:lineRule="auto"/>
-      </w:pPr>
-    </w:p>
-    <w:p>
-      <w:pPr>
-        <w:pStyle w:val="Heading2"/>
-        <w:spacing w:line="480" w:lineRule="auto"/>
-        <w:rPr>
-          <w:rFonts w:ascii="Times New Roman" w:hAnsi="Times New Roman" w:cs="Times New Roman"/>
-          <w:b/>
-          <w:bCs/>
-          <w:color w:val="auto"/>
-          <w:sz w:val="24"/>
-          <w:szCs w:val="24"/>
-        </w:rPr>
-      </w:pPr>
-      <w:r>
-        <w:rPr>
-          <w:rFonts w:ascii="Times New Roman" w:hAnsi="Times New Roman" w:cs="Times New Roman"/>
-          <w:color w:val="auto"/>
-          <w:sz w:val="24"/>
-          <w:szCs w:val="24"/>
-        </w:rPr>
+    <w:p>
+      <w:r>
         <w:tab/>
       </w:r>
-      <w:bookmarkStart w:id="5" w:name="_Toc119429889"/>
-      <w:r>
-        <w:rPr>
-          <w:rFonts w:ascii="Times New Roman" w:hAnsi="Times New Roman" w:cs="Times New Roman"/>
-          <w:b/>
-          <w:bCs/>
-          <w:color w:val="auto"/>
-          <w:sz w:val="24"/>
-          <w:szCs w:val="24"/>
-        </w:rPr>
-        <w:t>Alternative Software/Tools</w:t>
-      </w:r>
-      <w:bookmarkEnd w:id="5"/>
-    </w:p>
-    <w:p>
-      <w:pPr>
-        <w:spacing w:line="480" w:lineRule="auto"/>
-      </w:pPr>
-    </w:p>
-    <w:p>
-      <w:pPr>
-        <w:spacing w:line="480" w:lineRule="auto"/>
-        <w:ind w:left="720"/>
-        <w:rPr>
-          <w:rStyle w:val="normaltextrun"/>
-          <w:rFonts w:ascii="Times New Roman" w:hAnsi="Times New Roman" w:cs="Times New Roman"/>
-          <w:color w:val="000000"/>
-          <w:shd w:val="clear" w:color="auto" w:fill="FFFFFF"/>
-        </w:rPr>
-      </w:pPr>
-      <w:r>
-        <w:rPr>
-          <w:rStyle w:val="normaltextrun"/>
-          <w:rFonts w:ascii="Times New Roman" w:hAnsi="Times New Roman" w:cs="Times New Roman"/>
-          <w:color w:val="000000"/>
-          <w:shd w:val="clear" w:color="auto" w:fill="FFFFFF"/>
-        </w:rPr>
-        <w:t xml:space="preserve">For this project, we will be using a Theta Z1 360 Degree Spherical Camera with Dual 1" Sensors USA Model camera. This camera will allow us to capture 360 photos of </w:t>
-      </w:r>
-      <w:proofErr w:type="spellStart"/>
-      <w:r>
-        <w:rPr>
-          <w:rStyle w:val="normaltextrun"/>
-          <w:rFonts w:ascii="Times New Roman" w:hAnsi="Times New Roman" w:cs="Times New Roman"/>
-          <w:color w:val="000000"/>
-          <w:shd w:val="clear" w:color="auto" w:fill="FFFFFF"/>
-        </w:rPr>
-        <w:t>Buley</w:t>
-      </w:r>
-      <w:proofErr w:type="spellEnd"/>
-      <w:r>
-        <w:rPr>
-          <w:rStyle w:val="normaltextrun"/>
-          <w:rFonts w:ascii="Times New Roman" w:hAnsi="Times New Roman" w:cs="Times New Roman"/>
-          <w:color w:val="000000"/>
-          <w:shd w:val="clear" w:color="auto" w:fill="FFFFFF"/>
-        </w:rPr>
-        <w:t xml:space="preserve"> and allows the user to see clear and high-performance angles. We will also be going to use </w:t>
-      </w:r>
-      <w:proofErr w:type="spellStart"/>
-      <w:r>
-        <w:rPr>
-          <w:rStyle w:val="normaltextrun"/>
-          <w:rFonts w:ascii="Times New Roman" w:hAnsi="Times New Roman" w:cs="Times New Roman"/>
-          <w:color w:val="000000"/>
-          <w:shd w:val="clear" w:color="auto" w:fill="FFFFFF"/>
-        </w:rPr>
-        <w:t>Kuula</w:t>
-      </w:r>
-      <w:proofErr w:type="spellEnd"/>
-      <w:r>
-        <w:rPr>
-          <w:rStyle w:val="normaltextrun"/>
-          <w:rFonts w:ascii="Times New Roman" w:hAnsi="Times New Roman" w:cs="Times New Roman"/>
-          <w:color w:val="000000"/>
-          <w:shd w:val="clear" w:color="auto" w:fill="FFFFFF"/>
-        </w:rPr>
-        <w:t xml:space="preserve"> Software to connect all the pictures together and make it a virtual tour. We will also be using Visual Studio code to create our website design. We will be using HTML, CSS, bootstrap, JavaScript and React to create this website. We can either host this website locally or we can use google cloud platform to host the website so that everybody can see our project. By implementing 3D virtual tours our college can now reach students on the other side of the country and can make the campus accessible to more students than ever before. 3D virtual tours make it possible to engage with students who ordinarily wouldn't be reached. It is far better than having a 2d model with less functionality. 3D tours can help students engage more with the content and have a better understanding of certain details about departments and colleges.</w:t>
-      </w:r>
-    </w:p>
-    <w:p>
-      <w:pPr>
-        <w:spacing w:line="480" w:lineRule="auto"/>
-        <w:ind w:left="720"/>
-      </w:pPr>
-    </w:p>
-    <w:p>
-      <w:pPr>
-        <w:pStyle w:val="Heading2"/>
-        <w:spacing w:line="480" w:lineRule="auto"/>
-        <w:rPr>
-          <w:rFonts w:ascii="Times New Roman" w:hAnsi="Times New Roman" w:cs="Times New Roman"/>
-          <w:b/>
-          <w:bCs/>
-          <w:color w:val="auto"/>
-          <w:sz w:val="24"/>
-          <w:szCs w:val="24"/>
-        </w:rPr>
-      </w:pPr>
-      <w:r>
-        <w:rPr>
-          <w:rFonts w:ascii="Times New Roman" w:hAnsi="Times New Roman" w:cs="Times New Roman"/>
-          <w:color w:val="auto"/>
-          <w:sz w:val="24"/>
-          <w:szCs w:val="24"/>
-        </w:rPr>
+    </w:p>
+    <w:p>
+      <w:r>
         <w:tab/>
       </w:r>
-      <w:bookmarkStart w:id="6" w:name="_Toc119429890"/>
-      <w:r>
-        <w:rPr>
-          <w:rFonts w:ascii="Times New Roman" w:hAnsi="Times New Roman" w:cs="Times New Roman"/>
-          <w:b/>
-          <w:bCs/>
-          <w:color w:val="auto"/>
-          <w:sz w:val="24"/>
-          <w:szCs w:val="24"/>
-        </w:rPr>
-        <w:t>User Benefit</w:t>
-      </w:r>
-      <w:bookmarkEnd w:id="6"/>
-    </w:p>
-    <w:p>
-      <w:pPr>
-        <w:spacing w:line="480" w:lineRule="auto"/>
-      </w:pPr>
-    </w:p>
-    <w:p>
-      <w:pPr>
-        <w:spacing w:line="480" w:lineRule="auto"/>
-      </w:pPr>
-    </w:p>
-    <w:p>
-      <w:pPr>
-        <w:spacing w:line="480" w:lineRule="auto"/>
-      </w:pPr>
-    </w:p>
-    <w:p>
-      <w:pPr>
-        <w:spacing w:line="480" w:lineRule="auto"/>
-      </w:pPr>
-    </w:p>
-    <w:p>
-      <w:pPr>
-        <w:spacing w:line="480" w:lineRule="auto"/>
-      </w:pPr>
-    </w:p>
-    <w:p>
-      <w:pPr>
-        <w:spacing w:line="480" w:lineRule="auto"/>
-      </w:pPr>
-    </w:p>
-    <w:p>
-      <w:pPr>
-        <w:spacing w:line="480" w:lineRule="auto"/>
-      </w:pPr>
-    </w:p>
-    <w:p>
-      <w:pPr>
-        <w:spacing w:line="480" w:lineRule="auto"/>
-      </w:pPr>
-    </w:p>
-    <w:p>
-      <w:pPr>
-        <w:spacing w:line="480" w:lineRule="auto"/>
-      </w:pPr>
-    </w:p>
-    <w:p/>
-    <w:p/>
-    <w:p/>
-    <w:p/>
-    <w:p/>
-    <w:p/>
-    <w:p/>
-    <w:p/>
-    <w:p/>
-    <w:p/>
-    <w:p/>
-    <w:p/>
-    <w:p/>
-    <w:p/>
-    <w:p/>
-    <w:p/>
-    <w:p/>
-    <w:p/>
-    <w:p/>
-    <w:p/>
-    <w:p/>
-    <w:p/>
-    <w:p/>
-    <w:p/>
-    <w:p/>
-    <w:p/>
-    <w:p/>
-    <w:p/>
-    <w:p/>
-    <w:p/>
-    <w:p/>
-    <w:p>
-      <w:pPr>
-        <w:pStyle w:val="Heading1"/>
-        <w:rPr>
-          <w:rFonts w:ascii="Times New Roman" w:hAnsi="Times New Roman" w:cs="Times New Roman"/>
-          <w:color w:val="auto"/>
-          <w:sz w:val="24"/>
-          <w:szCs w:val="24"/>
-        </w:rPr>
-      </w:pPr>
-      <w:bookmarkStart w:id="7" w:name="_Toc119429891"/>
-      <w:r>
-        <w:rPr>
-          <w:rFonts w:ascii="Times New Roman" w:hAnsi="Times New Roman" w:cs="Times New Roman"/>
-          <w:color w:val="auto"/>
-          <w:sz w:val="24"/>
-          <w:szCs w:val="24"/>
-        </w:rPr>
-        <w:lastRenderedPageBreak/>
-        <w:t>Section III: Features</w:t>
-      </w:r>
-      <w:bookmarkEnd w:id="7"/>
-    </w:p>
-    <w:p>
-      <w:pPr>
-        <w:pStyle w:val="Heading2"/>
-        <w:rPr>
-          <w:rFonts w:ascii="Times New Roman" w:hAnsi="Times New Roman" w:cs="Times New Roman"/>
-          <w:color w:val="auto"/>
-          <w:sz w:val="24"/>
-          <w:szCs w:val="24"/>
-        </w:rPr>
-      </w:pPr>
-      <w:r>
-        <w:rPr>
-          <w:rFonts w:ascii="Times New Roman" w:hAnsi="Times New Roman" w:cs="Times New Roman"/>
-          <w:color w:val="auto"/>
-          <w:sz w:val="24"/>
-          <w:szCs w:val="24"/>
-        </w:rPr>
-        <w:tab/>
-      </w:r>
-      <w:bookmarkStart w:id="8" w:name="_Toc119429892"/>
-      <w:r>
-        <w:rPr>
-          <w:rFonts w:ascii="Times New Roman" w:hAnsi="Times New Roman" w:cs="Times New Roman"/>
-          <w:color w:val="auto"/>
-          <w:sz w:val="24"/>
-          <w:szCs w:val="24"/>
-        </w:rPr>
-        <w:t>Main Features</w:t>
-      </w:r>
-      <w:bookmarkEnd w:id="8"/>
-      <w:r>
-        <w:rPr>
-          <w:rFonts w:ascii="Times New Roman" w:hAnsi="Times New Roman" w:cs="Times New Roman"/>
-          <w:color w:val="auto"/>
-          <w:sz w:val="24"/>
-          <w:szCs w:val="24"/>
-        </w:rPr>
-        <w:t xml:space="preserve"> </w:t>
-      </w:r>
-    </w:p>
-    <w:p>
-      <w:pPr>
-        <w:pStyle w:val="Heading1"/>
-        <w:rPr>
-          <w:rFonts w:ascii="Times New Roman" w:hAnsi="Times New Roman" w:cs="Times New Roman"/>
-          <w:color w:val="auto"/>
-          <w:sz w:val="24"/>
-          <w:szCs w:val="24"/>
-        </w:rPr>
-      </w:pPr>
-      <w:bookmarkStart w:id="9" w:name="_Toc119429893"/>
-      <w:r>
-        <w:rPr>
-          <w:rFonts w:ascii="Times New Roman" w:hAnsi="Times New Roman" w:cs="Times New Roman"/>
-          <w:color w:val="auto"/>
-          <w:sz w:val="24"/>
-          <w:szCs w:val="24"/>
-        </w:rPr>
-        <w:t>Section IV: Design Specification</w:t>
-      </w:r>
-      <w:bookmarkEnd w:id="9"/>
-    </w:p>
-    <w:p>
-      <w:pPr>
-        <w:pStyle w:val="Heading2"/>
-        <w:rPr>
-          <w:rFonts w:ascii="Times New Roman" w:hAnsi="Times New Roman" w:cs="Times New Roman"/>
-          <w:color w:val="auto"/>
-          <w:sz w:val="24"/>
-          <w:szCs w:val="24"/>
-        </w:rPr>
-      </w:pPr>
-      <w:r>
-        <w:rPr>
-          <w:rFonts w:ascii="Times New Roman" w:hAnsi="Times New Roman" w:cs="Times New Roman"/>
-          <w:color w:val="auto"/>
-          <w:sz w:val="24"/>
-          <w:szCs w:val="24"/>
-        </w:rPr>
-        <w:tab/>
-      </w:r>
-      <w:bookmarkStart w:id="10" w:name="_Toc119429894"/>
-      <w:r>
-        <w:rPr>
-          <w:rFonts w:ascii="Times New Roman" w:hAnsi="Times New Roman" w:cs="Times New Roman"/>
-          <w:color w:val="auto"/>
-          <w:sz w:val="24"/>
-          <w:szCs w:val="24"/>
-        </w:rPr>
-        <w:t>ER Diagram</w:t>
-      </w:r>
-      <w:bookmarkEnd w:id="10"/>
-    </w:p>
-    <w:p>
-      <w:pPr>
-        <w:pStyle w:val="Heading2"/>
-        <w:rPr>
-          <w:rFonts w:ascii="Times New Roman" w:hAnsi="Times New Roman" w:cs="Times New Roman"/>
-          <w:color w:val="auto"/>
-          <w:sz w:val="24"/>
-          <w:szCs w:val="24"/>
-        </w:rPr>
-      </w:pPr>
-      <w:r>
-        <w:rPr>
-          <w:rFonts w:ascii="Times New Roman" w:hAnsi="Times New Roman" w:cs="Times New Roman"/>
-          <w:color w:val="auto"/>
-          <w:sz w:val="24"/>
-          <w:szCs w:val="24"/>
-        </w:rPr>
-        <w:tab/>
-      </w:r>
-      <w:bookmarkStart w:id="11" w:name="_Toc119429895"/>
-      <w:r>
-        <w:rPr>
-          <w:rFonts w:ascii="Times New Roman" w:hAnsi="Times New Roman" w:cs="Times New Roman"/>
-          <w:color w:val="auto"/>
-          <w:sz w:val="24"/>
-          <w:szCs w:val="24"/>
-        </w:rPr>
-        <w:t>Class Diagram</w:t>
-      </w:r>
-      <w:bookmarkEnd w:id="11"/>
-    </w:p>
-    <w:p>
-      <w:pPr>
-        <w:pStyle w:val="Heading2"/>
-        <w:rPr>
-          <w:rFonts w:ascii="Times New Roman" w:hAnsi="Times New Roman" w:cs="Times New Roman"/>
-          <w:color w:val="auto"/>
-          <w:sz w:val="24"/>
-          <w:szCs w:val="24"/>
-        </w:rPr>
-      </w:pPr>
-      <w:r>
-        <w:rPr>
-          <w:rFonts w:ascii="Times New Roman" w:hAnsi="Times New Roman" w:cs="Times New Roman"/>
-          <w:color w:val="auto"/>
-          <w:sz w:val="24"/>
-          <w:szCs w:val="24"/>
-        </w:rPr>
-        <w:tab/>
-      </w:r>
-      <w:bookmarkStart w:id="12" w:name="_Toc119429896"/>
-      <w:r>
-        <w:rPr>
-          <w:rFonts w:ascii="Times New Roman" w:hAnsi="Times New Roman" w:cs="Times New Roman"/>
-          <w:color w:val="auto"/>
-          <w:sz w:val="24"/>
-          <w:szCs w:val="24"/>
-        </w:rPr>
-        <w:t>User Interface Diagram</w:t>
-      </w:r>
-      <w:bookmarkEnd w:id="12"/>
-    </w:p>
-    <w:p>
-      <w:pPr>
-        <w:pStyle w:val="Heading1"/>
-        <w:rPr>
-          <w:rFonts w:ascii="Times New Roman" w:hAnsi="Times New Roman" w:cs="Times New Roman"/>
-          <w:color w:val="auto"/>
-          <w:sz w:val="24"/>
-          <w:szCs w:val="24"/>
-        </w:rPr>
-      </w:pPr>
-      <w:bookmarkStart w:id="13" w:name="_Toc119429897"/>
-      <w:r>
-        <w:rPr>
-          <w:rFonts w:ascii="Times New Roman" w:hAnsi="Times New Roman" w:cs="Times New Roman"/>
-          <w:color w:val="auto"/>
-          <w:sz w:val="24"/>
-          <w:szCs w:val="24"/>
-        </w:rPr>
-        <w:t>Section V: Implementation Details</w:t>
-      </w:r>
-      <w:bookmarkEnd w:id="13"/>
-    </w:p>
-    <w:p>
-      <w:pPr>
-        <w:pStyle w:val="Heading2"/>
-        <w:rPr>
-          <w:rFonts w:ascii="Times New Roman" w:hAnsi="Times New Roman" w:cs="Times New Roman"/>
-          <w:color w:val="auto"/>
-          <w:sz w:val="24"/>
-          <w:szCs w:val="24"/>
-        </w:rPr>
-      </w:pPr>
-      <w:r>
-        <w:rPr>
-          <w:rFonts w:ascii="Times New Roman" w:hAnsi="Times New Roman" w:cs="Times New Roman"/>
-          <w:color w:val="auto"/>
-          <w:sz w:val="24"/>
-          <w:szCs w:val="24"/>
-        </w:rPr>
-        <w:tab/>
-      </w:r>
-      <w:bookmarkStart w:id="14" w:name="_Toc119429898"/>
-      <w:r>
-        <w:rPr>
-          <w:rFonts w:ascii="Times New Roman" w:hAnsi="Times New Roman" w:cs="Times New Roman"/>
-          <w:color w:val="auto"/>
-          <w:sz w:val="24"/>
-          <w:szCs w:val="24"/>
-        </w:rPr>
-        <w:t>Software Components</w:t>
-      </w:r>
-      <w:bookmarkEnd w:id="14"/>
-    </w:p>
-    <w:p>
-      <w:pPr>
-        <w:pStyle w:val="Heading2"/>
-        <w:rPr>
-          <w:rFonts w:ascii="Times New Roman" w:hAnsi="Times New Roman" w:cs="Times New Roman"/>
-          <w:color w:val="auto"/>
-          <w:sz w:val="24"/>
-          <w:szCs w:val="24"/>
-        </w:rPr>
-      </w:pPr>
-      <w:r>
-        <w:rPr>
-          <w:rFonts w:ascii="Times New Roman" w:hAnsi="Times New Roman" w:cs="Times New Roman"/>
-          <w:color w:val="auto"/>
-          <w:sz w:val="24"/>
-          <w:szCs w:val="24"/>
-        </w:rPr>
-        <w:tab/>
-      </w:r>
-      <w:bookmarkStart w:id="15" w:name="_Toc119429899"/>
-      <w:r>
-        <w:rPr>
-          <w:rFonts w:ascii="Times New Roman" w:hAnsi="Times New Roman" w:cs="Times New Roman"/>
-          <w:color w:val="auto"/>
-          <w:sz w:val="24"/>
-          <w:szCs w:val="24"/>
-        </w:rPr>
-        <w:t>Required Tools and Technologies</w:t>
-      </w:r>
-      <w:bookmarkEnd w:id="15"/>
-    </w:p>
-    <w:p>
-      <w:pPr>
-        <w:pStyle w:val="Heading2"/>
-        <w:rPr>
-          <w:rFonts w:ascii="Times New Roman" w:hAnsi="Times New Roman" w:cs="Times New Roman"/>
-          <w:color w:val="auto"/>
-          <w:sz w:val="24"/>
-          <w:szCs w:val="24"/>
-        </w:rPr>
-      </w:pPr>
-      <w:r>
-        <w:rPr>
-          <w:rFonts w:ascii="Times New Roman" w:hAnsi="Times New Roman" w:cs="Times New Roman"/>
-          <w:color w:val="auto"/>
-          <w:sz w:val="24"/>
-          <w:szCs w:val="24"/>
-        </w:rPr>
-        <w:tab/>
-      </w:r>
-      <w:bookmarkStart w:id="16" w:name="_Toc119429900"/>
-      <w:r>
-        <w:rPr>
-          <w:rFonts w:ascii="Times New Roman" w:hAnsi="Times New Roman" w:cs="Times New Roman"/>
-          <w:color w:val="auto"/>
-          <w:sz w:val="24"/>
-          <w:szCs w:val="24"/>
-        </w:rPr>
-        <w:t>Timeline</w:t>
-      </w:r>
-      <w:bookmarkEnd w:id="16"/>
-    </w:p>
-    <w:p>
-      <w:pPr>
-        <w:pStyle w:val="Heading1"/>
-        <w:rPr>
-          <w:rFonts w:ascii="Times New Roman" w:hAnsi="Times New Roman" w:cs="Times New Roman"/>
-          <w:color w:val="auto"/>
-          <w:sz w:val="24"/>
-          <w:szCs w:val="24"/>
-        </w:rPr>
-      </w:pPr>
-      <w:bookmarkStart w:id="17" w:name="_Toc119429901"/>
-      <w:r>
-        <w:rPr>
-          <w:rFonts w:ascii="Times New Roman" w:hAnsi="Times New Roman" w:cs="Times New Roman"/>
-          <w:color w:val="auto"/>
-          <w:sz w:val="24"/>
-          <w:szCs w:val="24"/>
-        </w:rPr>
-        <w:t>Section VI: Test Strategy Applied</w:t>
-      </w:r>
-      <w:bookmarkEnd w:id="17"/>
-    </w:p>
-    <w:p>
-      <w:pPr>
-        <w:pStyle w:val="Heading2"/>
-        <w:rPr>
-          <w:rFonts w:ascii="Times New Roman" w:hAnsi="Times New Roman" w:cs="Times New Roman"/>
-          <w:color w:val="auto"/>
-          <w:sz w:val="24"/>
-          <w:szCs w:val="24"/>
-        </w:rPr>
-      </w:pPr>
-      <w:r>
-        <w:rPr>
-          <w:rFonts w:ascii="Times New Roman" w:hAnsi="Times New Roman" w:cs="Times New Roman"/>
-          <w:color w:val="auto"/>
-          <w:sz w:val="24"/>
-          <w:szCs w:val="24"/>
-        </w:rPr>
-        <w:tab/>
-      </w:r>
-      <w:bookmarkStart w:id="18" w:name="_Toc119429902"/>
-      <w:r>
-        <w:rPr>
-          <w:rFonts w:ascii="Times New Roman" w:hAnsi="Times New Roman" w:cs="Times New Roman"/>
-          <w:color w:val="auto"/>
-          <w:sz w:val="24"/>
-          <w:szCs w:val="24"/>
-        </w:rPr>
-        <w:t>Unit Test</w:t>
-      </w:r>
-      <w:bookmarkEnd w:id="18"/>
-    </w:p>
-    <w:p>
-      <w:pPr>
-        <w:pStyle w:val="Heading2"/>
-        <w:rPr>
-          <w:rFonts w:ascii="Times New Roman" w:hAnsi="Times New Roman" w:cs="Times New Roman"/>
-          <w:color w:val="auto"/>
-          <w:sz w:val="24"/>
-          <w:szCs w:val="24"/>
-        </w:rPr>
-      </w:pPr>
-      <w:r>
-        <w:rPr>
-          <w:rFonts w:ascii="Times New Roman" w:hAnsi="Times New Roman" w:cs="Times New Roman"/>
-          <w:color w:val="auto"/>
-          <w:sz w:val="24"/>
-          <w:szCs w:val="24"/>
-        </w:rPr>
-        <w:tab/>
-      </w:r>
-      <w:bookmarkStart w:id="19" w:name="_Toc119429903"/>
-      <w:r>
-        <w:rPr>
-          <w:rFonts w:ascii="Times New Roman" w:hAnsi="Times New Roman" w:cs="Times New Roman"/>
-          <w:color w:val="auto"/>
-          <w:sz w:val="24"/>
-          <w:szCs w:val="24"/>
-        </w:rPr>
-        <w:t>Integration Test</w:t>
-      </w:r>
-      <w:bookmarkEnd w:id="19"/>
-    </w:p>
-    <w:p>
-      <w:pPr>
-        <w:pStyle w:val="Heading2"/>
-        <w:rPr>
-          <w:rFonts w:ascii="Times New Roman" w:hAnsi="Times New Roman" w:cs="Times New Roman"/>
-          <w:color w:val="auto"/>
-          <w:sz w:val="24"/>
-          <w:szCs w:val="24"/>
-        </w:rPr>
-      </w:pPr>
-      <w:r>
-        <w:rPr>
-          <w:rFonts w:ascii="Times New Roman" w:hAnsi="Times New Roman" w:cs="Times New Roman"/>
-          <w:color w:val="auto"/>
-          <w:sz w:val="24"/>
-          <w:szCs w:val="24"/>
-        </w:rPr>
-        <w:tab/>
-      </w:r>
-      <w:bookmarkStart w:id="20" w:name="_Toc119429904"/>
-      <w:r>
-        <w:rPr>
-          <w:rFonts w:ascii="Times New Roman" w:hAnsi="Times New Roman" w:cs="Times New Roman"/>
-          <w:color w:val="auto"/>
-          <w:sz w:val="24"/>
-          <w:szCs w:val="24"/>
-        </w:rPr>
-        <w:t>System Test</w:t>
-      </w:r>
-      <w:bookmarkEnd w:id="20"/>
-      <w:r>
-        <w:rPr>
-          <w:rFonts w:ascii="Times New Roman" w:hAnsi="Times New Roman" w:cs="Times New Roman"/>
-          <w:color w:val="auto"/>
-          <w:sz w:val="24"/>
-          <w:szCs w:val="24"/>
-        </w:rPr>
-        <w:t xml:space="preserve"> </w:t>
-      </w:r>
-    </w:p>
-    <w:p>
-      <w:pPr>
-        <w:pStyle w:val="Heading1"/>
-        <w:rPr>
-          <w:rFonts w:ascii="Times New Roman" w:hAnsi="Times New Roman" w:cs="Times New Roman"/>
-          <w:color w:val="auto"/>
-          <w:sz w:val="24"/>
-          <w:szCs w:val="24"/>
-        </w:rPr>
-      </w:pPr>
-      <w:bookmarkStart w:id="21" w:name="_Toc119429905"/>
-      <w:r>
-        <w:rPr>
-          <w:rFonts w:ascii="Times New Roman" w:hAnsi="Times New Roman" w:cs="Times New Roman"/>
-          <w:color w:val="auto"/>
-          <w:sz w:val="24"/>
-          <w:szCs w:val="24"/>
-        </w:rPr>
-        <w:t>Section VII: Discussion</w:t>
-      </w:r>
-      <w:bookmarkEnd w:id="21"/>
-    </w:p>
-    <w:p>
-      <w:pPr>
-        <w:pStyle w:val="Heading2"/>
-        <w:rPr>
-          <w:rFonts w:ascii="Times New Roman" w:hAnsi="Times New Roman" w:cs="Times New Roman"/>
-          <w:color w:val="auto"/>
-          <w:sz w:val="24"/>
-          <w:szCs w:val="24"/>
-        </w:rPr>
-      </w:pPr>
-      <w:r>
-        <w:rPr>
-          <w:rFonts w:ascii="Times New Roman" w:hAnsi="Times New Roman" w:cs="Times New Roman"/>
-          <w:color w:val="auto"/>
-          <w:sz w:val="24"/>
-          <w:szCs w:val="24"/>
-        </w:rPr>
-        <w:tab/>
-      </w:r>
-      <w:bookmarkStart w:id="22" w:name="_Toc119429906"/>
-      <w:r>
-        <w:rPr>
-          <w:rFonts w:ascii="Times New Roman" w:hAnsi="Times New Roman" w:cs="Times New Roman"/>
-          <w:color w:val="auto"/>
-          <w:sz w:val="24"/>
-          <w:szCs w:val="24"/>
-        </w:rPr>
-        <w:t>Unresolved Issues</w:t>
-      </w:r>
-      <w:bookmarkEnd w:id="22"/>
-    </w:p>
-    <w:p>
-      <w:pPr>
-        <w:pStyle w:val="Heading2"/>
-        <w:rPr>
-          <w:rFonts w:ascii="Times New Roman" w:hAnsi="Times New Roman" w:cs="Times New Roman"/>
-          <w:color w:val="auto"/>
-          <w:sz w:val="24"/>
-          <w:szCs w:val="24"/>
-        </w:rPr>
-      </w:pPr>
-      <w:r>
-        <w:rPr>
-          <w:rFonts w:ascii="Times New Roman" w:hAnsi="Times New Roman" w:cs="Times New Roman"/>
-          <w:color w:val="auto"/>
-          <w:sz w:val="24"/>
-          <w:szCs w:val="24"/>
-        </w:rPr>
-        <w:tab/>
-      </w:r>
-      <w:bookmarkStart w:id="23" w:name="_Toc119429907"/>
-      <w:r>
-        <w:rPr>
-          <w:rFonts w:ascii="Times New Roman" w:hAnsi="Times New Roman" w:cs="Times New Roman"/>
-          <w:color w:val="auto"/>
-          <w:sz w:val="24"/>
-          <w:szCs w:val="24"/>
-        </w:rPr>
-        <w:t>Limitations</w:t>
-      </w:r>
-      <w:bookmarkEnd w:id="23"/>
-    </w:p>
-    <w:p>
-      <w:pPr>
-        <w:pStyle w:val="Heading2"/>
-        <w:rPr>
-          <w:rFonts w:ascii="Times New Roman" w:hAnsi="Times New Roman" w:cs="Times New Roman"/>
-          <w:color w:val="auto"/>
-          <w:sz w:val="24"/>
-          <w:szCs w:val="24"/>
-        </w:rPr>
-      </w:pPr>
-      <w:r>
-        <w:rPr>
-          <w:rFonts w:ascii="Times New Roman" w:hAnsi="Times New Roman" w:cs="Times New Roman"/>
-          <w:color w:val="auto"/>
-          <w:sz w:val="24"/>
-          <w:szCs w:val="24"/>
-        </w:rPr>
-        <w:tab/>
-      </w:r>
-      <w:bookmarkStart w:id="24" w:name="_Toc119429908"/>
-      <w:r>
-        <w:rPr>
-          <w:rFonts w:ascii="Times New Roman" w:hAnsi="Times New Roman" w:cs="Times New Roman"/>
-          <w:color w:val="auto"/>
-          <w:sz w:val="24"/>
-          <w:szCs w:val="24"/>
-        </w:rPr>
-        <w:t>Future Directions</w:t>
-      </w:r>
-      <w:bookmarkEnd w:id="24"/>
-    </w:p>
-    <w:p>
-      <w:pPr>
-        <w:pStyle w:val="Heading1"/>
-        <w:rPr>
-          <w:rFonts w:ascii="Times New Roman" w:hAnsi="Times New Roman" w:cs="Times New Roman"/>
-          <w:color w:val="auto"/>
-          <w:sz w:val="24"/>
-          <w:szCs w:val="24"/>
-        </w:rPr>
-      </w:pPr>
-      <w:bookmarkStart w:id="25" w:name="_Toc119429909"/>
-      <w:r>
-        <w:rPr>
-          <w:rFonts w:ascii="Times New Roman" w:hAnsi="Times New Roman" w:cs="Times New Roman"/>
-          <w:color w:val="auto"/>
-          <w:sz w:val="24"/>
-          <w:szCs w:val="24"/>
-        </w:rPr>
-        <w:t>Section</w:t>
-      </w:r>
-      <w:r>
-        <w:rPr>
-          <w:rFonts w:ascii="Times New Roman" w:hAnsi="Times New Roman" w:cs="Times New Roman"/>
-          <w:color w:val="auto"/>
-          <w:sz w:val="24"/>
-          <w:szCs w:val="24"/>
-        </w:rPr>
-        <w:tab/>
-      </w:r>
-      <w:r>
-        <w:rPr>
-          <w:rFonts w:ascii="Times New Roman" w:hAnsi="Times New Roman" w:cs="Times New Roman"/>
-          <w:color w:val="auto"/>
-          <w:sz w:val="24"/>
-          <w:szCs w:val="24"/>
-        </w:rPr>
-        <w:t xml:space="preserve"> </w:t>
-      </w:r>
-      <w:r>
-        <w:rPr>
-          <w:rFonts w:ascii="Times New Roman" w:hAnsi="Times New Roman" w:cs="Times New Roman"/>
-          <w:color w:val="auto"/>
-          <w:sz w:val="24"/>
-          <w:szCs w:val="24"/>
-        </w:rPr>
-        <w:t>VIII: Conclusion</w:t>
-      </w:r>
-      <w:bookmarkEnd w:id="25"/>
-    </w:p>
-    <w:p>
-      <w:pPr>
-        <w:pStyle w:val="Heading1"/>
-        <w:rPr>
-          <w:rFonts w:ascii="Times New Roman" w:hAnsi="Times New Roman" w:cs="Times New Roman"/>
-          <w:color w:val="auto"/>
-          <w:sz w:val="24"/>
-          <w:szCs w:val="24"/>
-        </w:rPr>
-      </w:pPr>
-      <w:bookmarkStart w:id="26" w:name="_Toc119429910"/>
-      <w:r>
-        <w:rPr>
-          <w:rFonts w:ascii="Times New Roman" w:hAnsi="Times New Roman" w:cs="Times New Roman"/>
-          <w:color w:val="auto"/>
-          <w:sz w:val="24"/>
-          <w:szCs w:val="24"/>
-        </w:rPr>
-        <w:t>References</w:t>
-      </w:r>
-      <w:bookmarkEnd w:id="26"/>
-    </w:p>
-    <w:p>
-      <w:pPr>
-        <w:pStyle w:val="Heading1"/>
-        <w:rPr>
-          <w:rFonts w:ascii="Times New Roman" w:hAnsi="Times New Roman" w:cs="Times New Roman"/>
-          <w:color w:val="auto"/>
-          <w:sz w:val="24"/>
-          <w:szCs w:val="24"/>
-        </w:rPr>
-      </w:pPr>
-      <w:bookmarkStart w:id="27" w:name="_Toc119429911"/>
-      <w:r>
-        <w:rPr>
-          <w:rFonts w:ascii="Times New Roman" w:hAnsi="Times New Roman" w:cs="Times New Roman"/>
-          <w:color w:val="auto"/>
-          <w:sz w:val="24"/>
-          <w:szCs w:val="24"/>
-        </w:rPr>
-        <w:t>Appendix</w:t>
-      </w:r>
-      <w:bookmarkEnd w:id="27"/>
-    </w:p>
-    <w:p/>
-    <w:p/>
-    <w:p/>
-    <w:p>
-      <w:r>
-        <w:tab/>
-      </w:r>
-    </w:p>
-    <w:p>
-      <w:r>
-        <w:tab/>
-      </w:r>
-    </w:p>
-    <w:p/>
-    <w:p>
-      <w:r>
-        <w:tab/>
-      </w:r>
-    </w:p>
-    <w:p/>
-    <w:p/>
-    <w:p/>
-    <w:p/>
+    </w:p>
     <w:p>
       <w:pPr>
         <w:rPr>

</xml_diff>